<commit_message>
add block_diagram.png; update local_reference.docx - frontpage image replace
</commit_message>
<xml_diff>
--- a/docs/local_reference.docx
+++ b/docs/local_reference.docx
@@ -5114,7 +5114,7 @@
         <w:noProof/>
         <w:color w:val="0F243E" w:themeColor="text2" w:themeShade="80"/>
       </w:rPr>
-      <w:instrText>1</w:instrText>
+      <w:instrText>5</w:instrText>
     </w:r>
     <w:r>
       <w:rPr>
@@ -5143,7 +5143,7 @@
         <w:noProof/>
         <w:color w:val="0F243E" w:themeColor="text2" w:themeShade="80"/>
       </w:rPr>
-      <w:t>1</w:t>
+      <w:t>5</w:t>
     </w:r>
     <w:r>
       <w:rPr>
@@ -5375,16 +5375,16 @@
     </w:pPr>
     <w:r>
       <w:drawing>
-        <wp:anchor distT="0" distB="0" distL="114300" distR="114300" simplePos="0" relativeHeight="251658240" behindDoc="1" locked="0" layoutInCell="1" allowOverlap="1" wp14:anchorId="34C97A33" wp14:editId="0D4783E6">
+        <wp:anchor distT="0" distB="0" distL="114300" distR="114300" simplePos="0" relativeHeight="251658240" behindDoc="1" locked="0" layoutInCell="1" allowOverlap="1" wp14:anchorId="34C97A33" wp14:editId="45608026">
           <wp:simplePos x="0" y="0"/>
           <wp:positionH relativeFrom="margin">
-            <wp:posOffset>87630</wp:posOffset>
+            <wp:posOffset>89535</wp:posOffset>
           </wp:positionH>
           <wp:positionV relativeFrom="margin">
-            <wp:posOffset>1617980</wp:posOffset>
+            <wp:posOffset>2286215</wp:posOffset>
           </wp:positionV>
-          <wp:extent cx="5400000" cy="4913710"/>
-          <wp:effectExtent l="0" t="0" r="0" b="1270"/>
+          <wp:extent cx="5400000" cy="4725000"/>
+          <wp:effectExtent l="0" t="0" r="0" b="0"/>
           <wp:wrapNone/>
           <wp:docPr id="1098747250" name="図 1098747250"/>
           <wp:cNvGraphicFramePr>
@@ -5394,11 +5394,12 @@
             <a:graphicData uri="http://schemas.openxmlformats.org/drawingml/2006/picture">
               <pic:pic xmlns:pic="http://schemas.openxmlformats.org/drawingml/2006/picture">
                 <pic:nvPicPr>
-                  <pic:cNvPr id="3" name="図 3"/>
+                  <pic:cNvPr id="1098747250" name="図 1098747250"/>
                   <pic:cNvPicPr/>
                 </pic:nvPicPr>
                 <pic:blipFill>
                   <a:blip r:embed="rId1">
+                    <a:alphaModFix amt="40000"/>
                     <a:extLst>
                       <a:ext uri="{28A0092B-C50C-407E-A947-70E740481C1C}">
                         <a14:useLocalDpi xmlns:a14="http://schemas.microsoft.com/office/drawing/2010/main" val="0"/>
@@ -5412,7 +5413,7 @@
                 <pic:spPr>
                   <a:xfrm>
                     <a:off x="0" y="0"/>
-                    <a:ext cx="5400000" cy="4913710"/>
+                    <a:ext cx="5400000" cy="4725000"/>
                   </a:xfrm>
                   <a:prstGeom prst="rect">
                     <a:avLst/>

</xml_diff>

<commit_message>
update local_reference.docx - update `TOC 1` para style; set always-readonly flag
</commit_message>
<xml_diff>
--- a/docs/local_reference.docx
+++ b/docs/local_reference.docx
@@ -1,10 +1,10 @@
 
 <file path=word/document.xml><?xml version="1.0" encoding="utf-8"?>
-<w:document xmlns:wpc="http://schemas.microsoft.com/office/word/2010/wordprocessingCanvas" xmlns:cx="http://schemas.microsoft.com/office/drawing/2014/chartex" xmlns:cx1="http://schemas.microsoft.com/office/drawing/2015/9/8/chartex" xmlns:cx2="http://schemas.microsoft.com/office/drawing/2015/10/21/chartex" xmlns:cx3="http://schemas.microsoft.com/office/drawing/2016/5/9/chartex" xmlns:cx4="http://schemas.microsoft.com/office/drawing/2016/5/10/chartex" xmlns:cx5="http://schemas.microsoft.com/office/drawing/2016/5/11/chartex" xmlns:cx6="http://schemas.microsoft.com/office/drawing/2016/5/12/chartex" xmlns:cx7="http://schemas.microsoft.com/office/drawing/2016/5/13/chartex" xmlns:cx8="http://schemas.microsoft.com/office/drawing/2016/5/14/chartex" xmlns:mc="http://schemas.openxmlformats.org/markup-compatibility/2006" xmlns:aink="http://schemas.microsoft.com/office/drawing/2016/ink" xmlns:am3d="http://schemas.microsoft.com/office/drawing/2017/model3d" xmlns:o="urn:schemas-microsoft-com:office:office" xmlns:oel="http://schemas.microsoft.com/office/2019/extlst" xmlns:r="http://schemas.openxmlformats.org/officeDocument/2006/relationships" xmlns:m="http://schemas.openxmlformats.org/officeDocument/2006/math" xmlns:v="urn:schemas-microsoft-com:vml" xmlns:wp14="http://schemas.microsoft.com/office/word/2010/wordprocessingDrawing" xmlns:wp="http://schemas.openxmlformats.org/drawingml/2006/wordprocessingDrawing" xmlns:w10="urn:schemas-microsoft-com:office:word" xmlns:w="http://schemas.openxmlformats.org/wordprocessingml/2006/main" xmlns:w14="http://schemas.microsoft.com/office/word/2010/wordml" xmlns:w15="http://schemas.microsoft.com/office/word/2012/wordml" xmlns:w16cex="http://schemas.microsoft.com/office/word/2018/wordml/cex" xmlns:w16cid="http://schemas.microsoft.com/office/word/2016/wordml/cid" xmlns:w16="http://schemas.microsoft.com/office/word/2018/wordml" xmlns:w16sdtdh="http://schemas.microsoft.com/office/word/2020/wordml/sdtdatahash" xmlns:w16se="http://schemas.microsoft.com/office/word/2015/wordml/symex" xmlns:wpg="http://schemas.microsoft.com/office/word/2010/wordprocessingGroup" xmlns:wpi="http://schemas.microsoft.com/office/word/2010/wordprocessingInk" xmlns:wne="http://schemas.microsoft.com/office/word/2006/wordml" xmlns:wps="http://schemas.microsoft.com/office/word/2010/wordprocessingShape" mc:Ignorable="w14 w15 w16se w16cid w16 w16cex w16sdtdh wp14">
+<w:document xmlns:wpc="http://schemas.microsoft.com/office/word/2010/wordprocessingCanvas" xmlns:cx="http://schemas.microsoft.com/office/drawing/2014/chartex" xmlns:cx1="http://schemas.microsoft.com/office/drawing/2015/9/8/chartex" xmlns:cx2="http://schemas.microsoft.com/office/drawing/2015/10/21/chartex" xmlns:cx3="http://schemas.microsoft.com/office/drawing/2016/5/9/chartex" xmlns:cx4="http://schemas.microsoft.com/office/drawing/2016/5/10/chartex" xmlns:cx5="http://schemas.microsoft.com/office/drawing/2016/5/11/chartex" xmlns:cx6="http://schemas.microsoft.com/office/drawing/2016/5/12/chartex" xmlns:cx7="http://schemas.microsoft.com/office/drawing/2016/5/13/chartex" xmlns:cx8="http://schemas.microsoft.com/office/drawing/2016/5/14/chartex" xmlns:mc="http://schemas.openxmlformats.org/markup-compatibility/2006" xmlns:aink="http://schemas.microsoft.com/office/drawing/2016/ink" xmlns:am3d="http://schemas.microsoft.com/office/drawing/2017/model3d" xmlns:o="urn:schemas-microsoft-com:office:office" xmlns:oel="http://schemas.microsoft.com/office/2019/extlst" xmlns:r="http://schemas.openxmlformats.org/officeDocument/2006/relationships" xmlns:m="http://schemas.openxmlformats.org/officeDocument/2006/math" xmlns:v="urn:schemas-microsoft-com:vml" xmlns:wp14="http://schemas.microsoft.com/office/word/2010/wordprocessingDrawing" xmlns:wp="http://schemas.openxmlformats.org/drawingml/2006/wordprocessingDrawing" xmlns:w10="urn:schemas-microsoft-com:office:word" xmlns:w="http://schemas.openxmlformats.org/wordprocessingml/2006/main" xmlns:w14="http://schemas.microsoft.com/office/word/2010/wordml" xmlns:w15="http://schemas.microsoft.com/office/word/2012/wordml" xmlns:w16cex="http://schemas.microsoft.com/office/word/2018/wordml/cex" xmlns:w16cid="http://schemas.microsoft.com/office/word/2016/wordml/cid" xmlns:w16="http://schemas.microsoft.com/office/word/2018/wordml" xmlns:w16du="http://schemas.microsoft.com/office/word/2023/wordml/word16du" xmlns:w16sdtdh="http://schemas.microsoft.com/office/word/2020/wordml/sdtdatahash" xmlns:w16se="http://schemas.microsoft.com/office/word/2015/wordml/symex" xmlns:wpg="http://schemas.microsoft.com/office/word/2010/wordprocessingGroup" xmlns:wpi="http://schemas.microsoft.com/office/word/2010/wordprocessingInk" xmlns:wne="http://schemas.microsoft.com/office/word/2006/wordml" xmlns:wps="http://schemas.microsoft.com/office/word/2010/wordprocessingShape" mc:Ignorable="w14 w15 w16se w16cid w16 w16cex w16sdtdh w16du wp14">
   <w:body>
     <w:p>
       <w:pPr>
-        <w:pStyle w:val="a6"/>
+        <w:pStyle w:val="Title"/>
       </w:pPr>
       <w:fldSimple w:instr="DOCPROPERTY  TITLE-META \* MERGEFORMAT">
         <w:r>
@@ -43,7 +43,7 @@
     </w:p>
     <w:p>
       <w:pPr>
-        <w:pStyle w:val="a1"/>
+        <w:pStyle w:val="BodyText"/>
         <w:rPr>
           <w:lang w:eastAsia="ja-JP"/>
         </w:rPr>
@@ -57,7 +57,7 @@
     </w:p>
     <w:p>
       <w:pPr>
-        <w:pStyle w:val="af2"/>
+        <w:pStyle w:val="TOCHeading"/>
       </w:pPr>
       <w:r>
         <w:lastRenderedPageBreak/>
@@ -91,13 +91,12 @@
       <w:sdtContent>
         <w:p>
           <w:pPr>
-            <w:pStyle w:val="12"/>
+            <w:pStyle w:val="TOC1"/>
             <w:rPr>
               <w:rFonts w:asciiTheme="minorHAnsi" w:eastAsiaTheme="minorEastAsia" w:hAnsiTheme="minorHAnsi" w:cstheme="minorBidi"/>
               <w:noProof/>
               <w:color w:val="auto"/>
               <w:kern w:val="2"/>
-              <w:sz w:val="21"/>
               <w:lang w:eastAsia="ja-JP"/>
               <w14:ligatures w14:val="standardContextual"/>
             </w:rPr>
@@ -125,10 +124,11 @@
             </w:rPr>
             <w:fldChar w:fldCharType="separate"/>
           </w:r>
-          <w:hyperlink w:anchor="_Toc135490218" w:history="1">
+          <w:hyperlink w:anchor="_Toc173935720" w:history="1">
             <w:r>
               <w:rPr>
-                <w:rStyle w:val="af1"/>
+                <w:rStyle w:val="Hyperlink"/>
+                <w:rFonts w:hint="eastAsia"/>
                 <w:noProof/>
                 <w:lang w:eastAsia="ja-JP"/>
               </w:rPr>
@@ -153,7 +153,7 @@
                 <w:noProof/>
                 <w:webHidden/>
               </w:rPr>
-              <w:instrText xml:space="preserve"> PAGEREF _Toc135490218 \h </w:instrText>
+              <w:instrText xml:space="preserve"> PAGEREF _Toc173935720 \h </w:instrText>
             </w:r>
             <w:r>
               <w:rPr>
@@ -186,25 +186,25 @@
         </w:p>
         <w:p>
           <w:pPr>
-            <w:pStyle w:val="26"/>
+            <w:pStyle w:val="TOC2"/>
             <w:tabs>
-              <w:tab w:val="right" w:leader="dot" w:pos="8148"/>
+              <w:tab w:val="right" w:leader="dot" w:pos="8771"/>
             </w:tabs>
             <w:rPr>
               <w:rFonts w:asciiTheme="minorHAnsi" w:eastAsiaTheme="minorEastAsia" w:hAnsiTheme="minorHAnsi" w:cstheme="minorBidi"/>
               <w:bCs w:val="0"/>
               <w:noProof/>
               <w:kern w:val="2"/>
-              <w:sz w:val="21"/>
+              <w:sz w:val="24"/>
               <w:szCs w:val="24"/>
               <w:lang w:eastAsia="ja-JP"/>
               <w14:ligatures w14:val="standardContextual"/>
             </w:rPr>
           </w:pPr>
-          <w:hyperlink w:anchor="_Toc135490219" w:history="1">
+          <w:hyperlink w:anchor="_Toc173935721" w:history="1">
             <w:r>
               <w:rPr>
-                <w:rStyle w:val="af1"/>
+                <w:rStyle w:val="Hyperlink"/>
                 <w:noProof/>
               </w:rPr>
               <w:t>&lt;Heading Unnumbered 2&gt;</w:t>
@@ -228,7 +228,7 @@
                 <w:noProof/>
                 <w:webHidden/>
               </w:rPr>
-              <w:instrText xml:space="preserve"> PAGEREF _Toc135490219 \h </w:instrText>
+              <w:instrText xml:space="preserve"> PAGEREF _Toc173935721 \h </w:instrText>
             </w:r>
             <w:r>
               <w:rPr>
@@ -261,24 +261,24 @@
         </w:p>
         <w:p>
           <w:pPr>
-            <w:pStyle w:val="32"/>
+            <w:pStyle w:val="TOC3"/>
             <w:tabs>
-              <w:tab w:val="right" w:leader="dot" w:pos="8148"/>
+              <w:tab w:val="right" w:leader="dot" w:pos="8771"/>
             </w:tabs>
             <w:rPr>
               <w:rFonts w:asciiTheme="minorHAnsi" w:eastAsiaTheme="minorEastAsia" w:hAnsiTheme="minorHAnsi" w:cstheme="minorBidi"/>
               <w:noProof/>
               <w:kern w:val="2"/>
-              <w:sz w:val="21"/>
+              <w:sz w:val="24"/>
               <w:szCs w:val="24"/>
               <w:lang w:eastAsia="ja-JP"/>
               <w14:ligatures w14:val="standardContextual"/>
             </w:rPr>
           </w:pPr>
-          <w:hyperlink w:anchor="_Toc135490220" w:history="1">
+          <w:hyperlink w:anchor="_Toc173935722" w:history="1">
             <w:r>
               <w:rPr>
-                <w:rStyle w:val="af1"/>
+                <w:rStyle w:val="Hyperlink"/>
                 <w:noProof/>
               </w:rPr>
               <w:t>&lt;Heading Unnumbered 3&gt;</w:t>
@@ -302,7 +302,7 @@
                 <w:noProof/>
                 <w:webHidden/>
               </w:rPr>
-              <w:instrText xml:space="preserve"> PAGEREF _Toc135490220 \h </w:instrText>
+              <w:instrText xml:space="preserve"> PAGEREF _Toc173935722 \h </w:instrText>
             </w:r>
             <w:r>
               <w:rPr>
@@ -335,21 +335,20 @@
         </w:p>
         <w:p>
           <w:pPr>
-            <w:pStyle w:val="12"/>
+            <w:pStyle w:val="TOC1"/>
             <w:rPr>
               <w:rFonts w:asciiTheme="minorHAnsi" w:eastAsiaTheme="minorEastAsia" w:hAnsiTheme="minorHAnsi" w:cstheme="minorBidi"/>
               <w:noProof/>
               <w:color w:val="auto"/>
               <w:kern w:val="2"/>
-              <w:sz w:val="21"/>
               <w:lang w:eastAsia="ja-JP"/>
               <w14:ligatures w14:val="standardContextual"/>
             </w:rPr>
           </w:pPr>
-          <w:hyperlink w:anchor="_Toc135490221" w:history="1">
+          <w:hyperlink w:anchor="_Toc173935723" w:history="1">
             <w:r>
               <w:rPr>
-                <w:rStyle w:val="af1"/>
+                <w:rStyle w:val="Hyperlink"/>
                 <w:noProof/>
               </w:rPr>
               <w:t>1</w:t>
@@ -360,7 +359,6 @@
                 <w:noProof/>
                 <w:color w:val="auto"/>
                 <w:kern w:val="2"/>
-                <w:sz w:val="21"/>
                 <w:lang w:eastAsia="ja-JP"/>
                 <w14:ligatures w14:val="standardContextual"/>
               </w:rPr>
@@ -368,14 +366,15 @@
             </w:r>
             <w:r>
               <w:rPr>
-                <w:rStyle w:val="af1"/>
+                <w:rStyle w:val="Hyperlink"/>
                 <w:noProof/>
               </w:rPr>
               <w:t xml:space="preserve">&lt;Heading </w:t>
             </w:r>
             <w:r>
               <w:rPr>
-                <w:rStyle w:val="af1"/>
+                <w:rStyle w:val="Hyperlink"/>
+                <w:rFonts w:hint="eastAsia"/>
                 <w:noProof/>
                 <w:lang w:eastAsia="ja-JP"/>
               </w:rPr>
@@ -383,7 +382,7 @@
             </w:r>
             <w:r>
               <w:rPr>
-                <w:rStyle w:val="af1"/>
+                <w:rStyle w:val="Hyperlink"/>
                 <w:noProof/>
               </w:rPr>
               <w:t>1&gt;</w:t>
@@ -407,7 +406,7 @@
                 <w:noProof/>
                 <w:webHidden/>
               </w:rPr>
-              <w:instrText xml:space="preserve"> PAGEREF _Toc135490221 \h </w:instrText>
+              <w:instrText xml:space="preserve"> PAGEREF _Toc173935723 \h </w:instrText>
             </w:r>
             <w:r>
               <w:rPr>
@@ -440,26 +439,26 @@
         </w:p>
         <w:p>
           <w:pPr>
-            <w:pStyle w:val="26"/>
+            <w:pStyle w:val="TOC2"/>
             <w:tabs>
               <w:tab w:val="left" w:pos="800"/>
-              <w:tab w:val="right" w:leader="dot" w:pos="8148"/>
+              <w:tab w:val="right" w:leader="dot" w:pos="8771"/>
             </w:tabs>
             <w:rPr>
               <w:rFonts w:asciiTheme="minorHAnsi" w:eastAsiaTheme="minorEastAsia" w:hAnsiTheme="minorHAnsi" w:cstheme="minorBidi"/>
               <w:bCs w:val="0"/>
               <w:noProof/>
               <w:kern w:val="2"/>
-              <w:sz w:val="21"/>
+              <w:sz w:val="24"/>
               <w:szCs w:val="24"/>
               <w:lang w:eastAsia="ja-JP"/>
               <w14:ligatures w14:val="standardContextual"/>
             </w:rPr>
           </w:pPr>
-          <w:hyperlink w:anchor="_Toc135490222" w:history="1">
+          <w:hyperlink w:anchor="_Toc173935724" w:history="1">
             <w:r>
               <w:rPr>
-                <w:rStyle w:val="af1"/>
+                <w:rStyle w:val="Hyperlink"/>
                 <w:noProof/>
               </w:rPr>
               <w:t>1.1</w:t>
@@ -470,7 +469,7 @@
                 <w:bCs w:val="0"/>
                 <w:noProof/>
                 <w:kern w:val="2"/>
-                <w:sz w:val="21"/>
+                <w:sz w:val="24"/>
                 <w:szCs w:val="24"/>
                 <w:lang w:eastAsia="ja-JP"/>
                 <w14:ligatures w14:val="standardContextual"/>
@@ -479,14 +478,15 @@
             </w:r>
             <w:r>
               <w:rPr>
-                <w:rStyle w:val="af1"/>
+                <w:rStyle w:val="Hyperlink"/>
                 <w:noProof/>
               </w:rPr>
               <w:t xml:space="preserve">&lt;Heading </w:t>
             </w:r>
             <w:r>
               <w:rPr>
-                <w:rStyle w:val="af1"/>
+                <w:rStyle w:val="Hyperlink"/>
+                <w:rFonts w:hint="eastAsia"/>
                 <w:noProof/>
                 <w:lang w:eastAsia="ja-JP"/>
               </w:rPr>
@@ -494,7 +494,7 @@
             </w:r>
             <w:r>
               <w:rPr>
-                <w:rStyle w:val="af1"/>
+                <w:rStyle w:val="Hyperlink"/>
                 <w:noProof/>
               </w:rPr>
               <w:t>2&gt;</w:t>
@@ -518,7 +518,7 @@
                 <w:noProof/>
                 <w:webHidden/>
               </w:rPr>
-              <w:instrText xml:space="preserve"> PAGEREF _Toc135490222 \h </w:instrText>
+              <w:instrText xml:space="preserve"> PAGEREF _Toc173935724 \h </w:instrText>
             </w:r>
             <w:r>
               <w:rPr>
@@ -551,25 +551,25 @@
         </w:p>
         <w:p>
           <w:pPr>
-            <w:pStyle w:val="32"/>
+            <w:pStyle w:val="TOC3"/>
             <w:tabs>
               <w:tab w:val="left" w:pos="1200"/>
-              <w:tab w:val="right" w:leader="dot" w:pos="8148"/>
+              <w:tab w:val="right" w:leader="dot" w:pos="8771"/>
             </w:tabs>
             <w:rPr>
               <w:rFonts w:asciiTheme="minorHAnsi" w:eastAsiaTheme="minorEastAsia" w:hAnsiTheme="minorHAnsi" w:cstheme="minorBidi"/>
               <w:noProof/>
               <w:kern w:val="2"/>
-              <w:sz w:val="21"/>
+              <w:sz w:val="24"/>
               <w:szCs w:val="24"/>
               <w:lang w:eastAsia="ja-JP"/>
               <w14:ligatures w14:val="standardContextual"/>
             </w:rPr>
           </w:pPr>
-          <w:hyperlink w:anchor="_Toc135490223" w:history="1">
+          <w:hyperlink w:anchor="_Toc173935725" w:history="1">
             <w:r>
               <w:rPr>
-                <w:rStyle w:val="af1"/>
+                <w:rStyle w:val="Hyperlink"/>
                 <w:noProof/>
               </w:rPr>
               <w:t>1.1.1</w:t>
@@ -579,7 +579,7 @@
                 <w:rFonts w:asciiTheme="minorHAnsi" w:eastAsiaTheme="minorEastAsia" w:hAnsiTheme="minorHAnsi" w:cstheme="minorBidi"/>
                 <w:noProof/>
                 <w:kern w:val="2"/>
-                <w:sz w:val="21"/>
+                <w:sz w:val="24"/>
                 <w:szCs w:val="24"/>
                 <w:lang w:eastAsia="ja-JP"/>
                 <w14:ligatures w14:val="standardContextual"/>
@@ -588,14 +588,15 @@
             </w:r>
             <w:r>
               <w:rPr>
-                <w:rStyle w:val="af1"/>
+                <w:rStyle w:val="Hyperlink"/>
                 <w:noProof/>
               </w:rPr>
               <w:t xml:space="preserve">&lt;Heading </w:t>
             </w:r>
             <w:r>
               <w:rPr>
-                <w:rStyle w:val="af1"/>
+                <w:rStyle w:val="Hyperlink"/>
+                <w:rFonts w:hint="eastAsia"/>
                 <w:noProof/>
                 <w:lang w:eastAsia="ja-JP"/>
               </w:rPr>
@@ -603,7 +604,7 @@
             </w:r>
             <w:r>
               <w:rPr>
-                <w:rStyle w:val="af1"/>
+                <w:rStyle w:val="Hyperlink"/>
                 <w:noProof/>
               </w:rPr>
               <w:t>3&gt;</w:t>
@@ -627,7 +628,7 @@
                 <w:noProof/>
                 <w:webHidden/>
               </w:rPr>
-              <w:instrText xml:space="preserve"> PAGEREF _Toc135490223 \h </w:instrText>
+              <w:instrText xml:space="preserve"> PAGEREF _Toc173935725 \h </w:instrText>
             </w:r>
             <w:r>
               <w:rPr>
@@ -660,7 +661,7 @@
         </w:p>
         <w:p>
           <w:pPr>
-            <w:pStyle w:val="12"/>
+            <w:pStyle w:val="TOC1"/>
             <w:tabs>
               <w:tab w:val="left" w:pos="1600"/>
             </w:tabs>
@@ -669,15 +670,14 @@
               <w:noProof/>
               <w:color w:val="auto"/>
               <w:kern w:val="2"/>
-              <w:sz w:val="21"/>
               <w:lang w:eastAsia="ja-JP"/>
               <w14:ligatures w14:val="standardContextual"/>
             </w:rPr>
           </w:pPr>
-          <w:hyperlink w:anchor="_Toc135490224" w:history="1">
+          <w:hyperlink w:anchor="_Toc173935726" w:history="1">
             <w:r>
               <w:rPr>
-                <w:rStyle w:val="af1"/>
+                <w:rStyle w:val="Hyperlink"/>
                 <w:noProof/>
               </w:rPr>
               <w:t>Appendix A.</w:t>
@@ -688,7 +688,6 @@
                 <w:noProof/>
                 <w:color w:val="auto"/>
                 <w:kern w:val="2"/>
-                <w:sz w:val="21"/>
                 <w:lang w:eastAsia="ja-JP"/>
                 <w14:ligatures w14:val="standardContextual"/>
               </w:rPr>
@@ -696,14 +695,15 @@
             </w:r>
             <w:r>
               <w:rPr>
-                <w:rStyle w:val="af1"/>
+                <w:rStyle w:val="Hyperlink"/>
                 <w:noProof/>
               </w:rPr>
               <w:t xml:space="preserve">&lt;Appendix </w:t>
             </w:r>
             <w:r>
               <w:rPr>
-                <w:rStyle w:val="af1"/>
+                <w:rStyle w:val="Hyperlink"/>
+                <w:rFonts w:hint="eastAsia"/>
                 <w:noProof/>
                 <w:lang w:eastAsia="ja-JP"/>
               </w:rPr>
@@ -711,7 +711,7 @@
             </w:r>
             <w:r>
               <w:rPr>
-                <w:rStyle w:val="af1"/>
+                <w:rStyle w:val="Hyperlink"/>
                 <w:noProof/>
               </w:rPr>
               <w:t>Title&gt;</w:t>
@@ -735,7 +735,7 @@
                 <w:noProof/>
                 <w:webHidden/>
               </w:rPr>
-              <w:instrText xml:space="preserve"> PAGEREF _Toc135490224 \h </w:instrText>
+              <w:instrText xml:space="preserve"> PAGEREF _Toc173935726 \h </w:instrText>
             </w:r>
             <w:r>
               <w:rPr>
@@ -768,26 +768,26 @@
         </w:p>
         <w:p>
           <w:pPr>
-            <w:pStyle w:val="26"/>
+            <w:pStyle w:val="TOC2"/>
             <w:tabs>
-              <w:tab w:val="left" w:pos="800"/>
-              <w:tab w:val="right" w:leader="dot" w:pos="8148"/>
+              <w:tab w:val="left" w:pos="1000"/>
+              <w:tab w:val="right" w:leader="dot" w:pos="8771"/>
             </w:tabs>
             <w:rPr>
               <w:rFonts w:asciiTheme="minorHAnsi" w:eastAsiaTheme="minorEastAsia" w:hAnsiTheme="minorHAnsi" w:cstheme="minorBidi"/>
               <w:bCs w:val="0"/>
               <w:noProof/>
               <w:kern w:val="2"/>
-              <w:sz w:val="21"/>
+              <w:sz w:val="24"/>
               <w:szCs w:val="24"/>
               <w:lang w:eastAsia="ja-JP"/>
               <w14:ligatures w14:val="standardContextual"/>
             </w:rPr>
           </w:pPr>
-          <w:hyperlink w:anchor="_Toc135490225" w:history="1">
+          <w:hyperlink w:anchor="_Toc173935727" w:history="1">
             <w:r>
               <w:rPr>
-                <w:rStyle w:val="af1"/>
+                <w:rStyle w:val="Hyperlink"/>
                 <w:noProof/>
               </w:rPr>
               <w:t>A.1.</w:t>
@@ -798,7 +798,7 @@
                 <w:bCs w:val="0"/>
                 <w:noProof/>
                 <w:kern w:val="2"/>
-                <w:sz w:val="21"/>
+                <w:sz w:val="24"/>
                 <w:szCs w:val="24"/>
                 <w:lang w:eastAsia="ja-JP"/>
                 <w14:ligatures w14:val="standardContextual"/>
@@ -807,14 +807,15 @@
             </w:r>
             <w:r>
               <w:rPr>
-                <w:rStyle w:val="af1"/>
+                <w:rStyle w:val="Hyperlink"/>
                 <w:noProof/>
               </w:rPr>
               <w:t xml:space="preserve">&lt;Appendix </w:t>
             </w:r>
             <w:r>
               <w:rPr>
-                <w:rStyle w:val="af1"/>
+                <w:rStyle w:val="Hyperlink"/>
+                <w:rFonts w:hint="eastAsia"/>
                 <w:noProof/>
                 <w:lang w:eastAsia="ja-JP"/>
               </w:rPr>
@@ -822,7 +823,7 @@
             </w:r>
             <w:r>
               <w:rPr>
-                <w:rStyle w:val="af1"/>
+                <w:rStyle w:val="Hyperlink"/>
                 <w:noProof/>
               </w:rPr>
               <w:t>Subsection&gt;</w:t>
@@ -846,7 +847,7 @@
                 <w:noProof/>
                 <w:webHidden/>
               </w:rPr>
-              <w:instrText xml:space="preserve"> PAGEREF _Toc135490225 \h </w:instrText>
+              <w:instrText xml:space="preserve"> PAGEREF _Toc173935727 \h </w:instrText>
             </w:r>
             <w:r>
               <w:rPr>
@@ -879,25 +880,25 @@
         </w:p>
         <w:p>
           <w:pPr>
-            <w:pStyle w:val="32"/>
+            <w:pStyle w:val="TOC3"/>
             <w:tabs>
               <w:tab w:val="left" w:pos="1200"/>
-              <w:tab w:val="right" w:leader="dot" w:pos="8148"/>
+              <w:tab w:val="right" w:leader="dot" w:pos="8771"/>
             </w:tabs>
             <w:rPr>
               <w:rFonts w:asciiTheme="minorHAnsi" w:eastAsiaTheme="minorEastAsia" w:hAnsiTheme="minorHAnsi" w:cstheme="minorBidi"/>
               <w:noProof/>
               <w:kern w:val="2"/>
-              <w:sz w:val="21"/>
+              <w:sz w:val="24"/>
               <w:szCs w:val="24"/>
               <w:lang w:eastAsia="ja-JP"/>
               <w14:ligatures w14:val="standardContextual"/>
             </w:rPr>
           </w:pPr>
-          <w:hyperlink w:anchor="_Toc135490226" w:history="1">
+          <w:hyperlink w:anchor="_Toc173935728" w:history="1">
             <w:r>
               <w:rPr>
-                <w:rStyle w:val="af1"/>
+                <w:rStyle w:val="Hyperlink"/>
                 <w:noProof/>
               </w:rPr>
               <w:t>A.1.1</w:t>
@@ -907,7 +908,7 @@
                 <w:rFonts w:asciiTheme="minorHAnsi" w:eastAsiaTheme="minorEastAsia" w:hAnsiTheme="minorHAnsi" w:cstheme="minorBidi"/>
                 <w:noProof/>
                 <w:kern w:val="2"/>
-                <w:sz w:val="21"/>
+                <w:sz w:val="24"/>
                 <w:szCs w:val="24"/>
                 <w:lang w:eastAsia="ja-JP"/>
                 <w14:ligatures w14:val="standardContextual"/>
@@ -916,14 +917,15 @@
             </w:r>
             <w:r>
               <w:rPr>
-                <w:rStyle w:val="af1"/>
+                <w:rStyle w:val="Hyperlink"/>
                 <w:noProof/>
               </w:rPr>
               <w:t xml:space="preserve">&lt;Appendix </w:t>
             </w:r>
             <w:r>
               <w:rPr>
-                <w:rStyle w:val="af1"/>
+                <w:rStyle w:val="Hyperlink"/>
+                <w:rFonts w:hint="eastAsia"/>
                 <w:noProof/>
                 <w:lang w:eastAsia="ja-JP"/>
               </w:rPr>
@@ -931,7 +933,7 @@
             </w:r>
             <w:r>
               <w:rPr>
-                <w:rStyle w:val="af1"/>
+                <w:rStyle w:val="Hyperlink"/>
                 <w:noProof/>
               </w:rPr>
               <w:t>Heading 3&gt;</w:t>
@@ -955,7 +957,7 @@
                 <w:noProof/>
                 <w:webHidden/>
               </w:rPr>
-              <w:instrText xml:space="preserve"> PAGEREF _Toc135490226 \h </w:instrText>
+              <w:instrText xml:space="preserve"> PAGEREF _Toc173935728 \h </w:instrText>
             </w:r>
             <w:r>
               <w:rPr>
@@ -995,7 +997,7 @@
     </w:sdt>
     <w:p>
       <w:pPr>
-        <w:pStyle w:val="a1"/>
+        <w:pStyle w:val="BodyText"/>
       </w:pPr>
       <w:r>
         <w:br w:type="page"/>
@@ -1008,7 +1010,7 @@
           <w:lang w:eastAsia="ja-JP"/>
         </w:rPr>
       </w:pPr>
-      <w:bookmarkStart w:id="0" w:name="_Toc135490218"/>
+      <w:bookmarkStart w:id="0" w:name="_Toc173935720"/>
       <w:bookmarkStart w:id="1" w:name="heading-unnumbered"/>
       <w:r>
         <w:rPr>
@@ -1024,7 +1026,7 @@
       <w:pPr>
         <w:pStyle w:val="HeadingUnnumbered2"/>
       </w:pPr>
-      <w:bookmarkStart w:id="2" w:name="_Toc135490219"/>
+      <w:bookmarkStart w:id="2" w:name="_Toc173935721"/>
       <w:bookmarkStart w:id="3" w:name="heading-unnumbered-2"/>
       <w:bookmarkEnd w:id="1"/>
       <w:r>
@@ -1036,7 +1038,7 @@
       <w:pPr>
         <w:pStyle w:val="HeadingUnnumbered3"/>
       </w:pPr>
-      <w:bookmarkStart w:id="4" w:name="_Toc135490220"/>
+      <w:bookmarkStart w:id="4" w:name="_Toc173935722"/>
       <w:bookmarkStart w:id="5" w:name="heading-unnumbered-3"/>
       <w:bookmarkEnd w:id="3"/>
       <w:r>
@@ -1071,7 +1073,7 @@
     <w:bookmarkEnd w:id="6"/>
     <w:p>
       <w:pPr>
-        <w:pStyle w:val="a1"/>
+        <w:pStyle w:val="BodyText"/>
       </w:pPr>
       <w:r>
         <w:br w:type="page"/>
@@ -1079,10 +1081,10 @@
     </w:p>
     <w:p>
       <w:pPr>
-        <w:pStyle w:val="1"/>
+        <w:pStyle w:val="Heading1"/>
       </w:pPr>
       <w:bookmarkStart w:id="7" w:name="heading-1"/>
-      <w:bookmarkStart w:id="8" w:name="_Toc135490221"/>
+      <w:bookmarkStart w:id="8" w:name="_Toc173935723"/>
       <w:r>
         <w:lastRenderedPageBreak/>
         <w:t>&lt;</w:t>
@@ -1105,10 +1107,10 @@
     </w:p>
     <w:p>
       <w:pPr>
-        <w:pStyle w:val="20"/>
+        <w:pStyle w:val="Heading2"/>
       </w:pPr>
       <w:bookmarkStart w:id="9" w:name="heading-2"/>
-      <w:bookmarkStart w:id="10" w:name="_Toc135490222"/>
+      <w:bookmarkStart w:id="10" w:name="_Toc173935724"/>
       <w:r>
         <w:t xml:space="preserve">&lt;Heading </w:t>
       </w:r>
@@ -1127,10 +1129,10 @@
     </w:p>
     <w:p>
       <w:pPr>
-        <w:pStyle w:val="30"/>
+        <w:pStyle w:val="Heading3"/>
       </w:pPr>
       <w:bookmarkStart w:id="11" w:name="heading-3"/>
-      <w:bookmarkStart w:id="12" w:name="_Toc135490223"/>
+      <w:bookmarkStart w:id="12" w:name="_Toc173935725"/>
       <w:r>
         <w:t xml:space="preserve">&lt;Heading </w:t>
       </w:r>
@@ -1149,7 +1151,7 @@
     </w:p>
     <w:p>
       <w:pPr>
-        <w:pStyle w:val="4"/>
+        <w:pStyle w:val="Heading4"/>
       </w:pPr>
       <w:bookmarkStart w:id="13" w:name="heading-4"/>
       <w:r>
@@ -1169,7 +1171,7 @@
     </w:p>
     <w:p>
       <w:pPr>
-        <w:pStyle w:val="5"/>
+        <w:pStyle w:val="Heading5"/>
       </w:pPr>
       <w:bookmarkStart w:id="14" w:name="heading-5"/>
       <w:r>
@@ -1189,7 +1191,7 @@
     </w:p>
     <w:p>
       <w:pPr>
-        <w:pStyle w:val="a1"/>
+        <w:pStyle w:val="BodyText"/>
       </w:pPr>
       <w:r>
         <w:t>&lt;Body</w:t>
@@ -1245,13 +1247,13 @@
         <w:tblLook w:val="0620" w:firstRow="1" w:lastRow="0" w:firstColumn="0" w:lastColumn="0" w:noHBand="1" w:noVBand="1"/>
       </w:tblPr>
       <w:tblGrid>
-        <w:gridCol w:w="2570"/>
-        <w:gridCol w:w="2816"/>
-        <w:gridCol w:w="675"/>
-        <w:gridCol w:w="675"/>
-        <w:gridCol w:w="675"/>
-        <w:gridCol w:w="675"/>
-        <w:gridCol w:w="675"/>
+        <w:gridCol w:w="2578"/>
+        <w:gridCol w:w="2808"/>
+        <w:gridCol w:w="677"/>
+        <w:gridCol w:w="677"/>
+        <w:gridCol w:w="677"/>
+        <w:gridCol w:w="677"/>
+        <w:gridCol w:w="677"/>
       </w:tblGrid>
       <w:tr>
         <w:trPr>
@@ -1578,7 +1580,7 @@
     </w:p>
     <w:p>
       <w:pPr>
-        <w:pStyle w:val="a1"/>
+        <w:pStyle w:val="BodyText"/>
       </w:pPr>
       <w:r>
         <w:t>Numbered equation:</w:t>
@@ -1667,7 +1669,7 @@
     </w:tbl>
     <w:p>
       <w:pPr>
-        <w:pStyle w:val="a1"/>
+        <w:pStyle w:val="BodyText"/>
       </w:pPr>
       <w:r>
         <w:br/>
@@ -1711,7 +1713,7 @@
     </w:p>
     <w:p>
       <w:pPr>
-        <w:pStyle w:val="a1"/>
+        <w:pStyle w:val="BodyText"/>
       </w:pPr>
       <w:r>
         <w:br/>
@@ -1735,7 +1737,7 @@
     </w:p>
     <w:p>
       <w:pPr>
-        <w:pStyle w:val="a1"/>
+        <w:pStyle w:val="BodyText"/>
       </w:pPr>
       <w:r>
         <w:br/>
@@ -1780,7 +1782,7 @@
     </w:p>
     <w:p>
       <w:pPr>
-        <w:pStyle w:val="a1"/>
+        <w:pStyle w:val="BodyText"/>
       </w:pPr>
       <w:r>
         <w:br/>
@@ -1796,7 +1798,7 @@
     </w:p>
     <w:p>
       <w:pPr>
-        <w:pStyle w:val="a1"/>
+        <w:pStyle w:val="BodyText"/>
       </w:pPr>
       <w:r>
         <w:br/>
@@ -2148,12 +2150,12 @@
     </w:tbl>
     <w:p>
       <w:pPr>
-        <w:pStyle w:val="a1"/>
+        <w:pStyle w:val="BodyText"/>
       </w:pPr>
     </w:p>
     <w:p>
       <w:pPr>
-        <w:pStyle w:val="a1"/>
+        <w:pStyle w:val="BodyText"/>
       </w:pPr>
       <w:r>
         <w:br w:type="page"/>
@@ -2163,7 +2165,7 @@
       <w:pPr>
         <w:pStyle w:val="AppendixHeading1"/>
       </w:pPr>
-      <w:bookmarkStart w:id="17" w:name="_Toc135490224"/>
+      <w:bookmarkStart w:id="17" w:name="_Toc173935726"/>
       <w:r>
         <w:lastRenderedPageBreak/>
         <w:t xml:space="preserve">&lt;Appendix </w:t>
@@ -2184,7 +2186,7 @@
       <w:pPr>
         <w:pStyle w:val="AppendixHeading2"/>
       </w:pPr>
-      <w:bookmarkStart w:id="18" w:name="_Toc135490225"/>
+      <w:bookmarkStart w:id="18" w:name="_Toc173935727"/>
       <w:r>
         <w:t xml:space="preserve">&lt;Appendix </w:t>
       </w:r>
@@ -2204,7 +2206,7 @@
       <w:pPr>
         <w:pStyle w:val="AppendixHeading3"/>
       </w:pPr>
-      <w:bookmarkStart w:id="19" w:name="_Toc135490226"/>
+      <w:bookmarkStart w:id="19" w:name="_Toc173935728"/>
       <w:r>
         <w:t xml:space="preserve">&lt;Appendix </w:t>
       </w:r>
@@ -2335,7 +2337,7 @@
     </w:p>
     <w:p>
       <w:pPr>
-        <w:pStyle w:val="a1"/>
+        <w:pStyle w:val="BodyText"/>
       </w:pPr>
       <w:r>
         <w:br/>
@@ -2492,7 +2494,7 @@
     </w:p>
     <w:p>
       <w:pPr>
-        <w:pStyle w:val="a1"/>
+        <w:pStyle w:val="BodyText"/>
       </w:pPr>
       <w:r>
         <w:br/>
@@ -2801,7 +2803,7 @@
     </w:p>
     <w:p>
       <w:pPr>
-        <w:pStyle w:val="a1"/>
+        <w:pStyle w:val="BodyText"/>
       </w:pPr>
       <w:r>
         <w:lastRenderedPageBreak/>
@@ -2821,7 +2823,7 @@
     </w:p>
     <w:p>
       <w:pPr>
-        <w:pStyle w:val="a1"/>
+        <w:pStyle w:val="BodyText"/>
       </w:pPr>
       <w:r>
         <w:br w:type="page"/>
@@ -2829,7 +2831,7 @@
     </w:p>
     <w:p>
       <w:pPr>
-        <w:pStyle w:val="ae"/>
+        <w:pStyle w:val="Caption"/>
       </w:pPr>
       <w:bookmarkStart w:id="20" w:name="lst:docs-makefile"/>
       <w:r>
@@ -3753,7 +3755,7 @@
     </w:p>
     <w:p>
       <w:pPr>
-        <w:pStyle w:val="ae"/>
+        <w:pStyle w:val="Caption"/>
       </w:pPr>
       <w:bookmarkStart w:id="21" w:name="lst:makefile"/>
       <w:bookmarkEnd w:id="20"/>
@@ -3995,7 +3997,7 @@
     </w:p>
     <w:p>
       <w:pPr>
-        <w:pStyle w:val="ae"/>
+        <w:pStyle w:val="Caption"/>
       </w:pPr>
       <w:bookmarkStart w:id="22" w:name="lst:setup_py"/>
       <w:bookmarkEnd w:id="21"/>
@@ -4003,7 +4005,6 @@
         <w:rPr>
           <w:vertAlign w:val="subscript"/>
         </w:rPr>
-        <w:lastRenderedPageBreak/>
         <w:t>▼</w:t>
       </w:r>
       <w:r>
@@ -4018,6 +4019,7 @@
         <w:rPr>
           <w:rStyle w:val="CommentTok"/>
         </w:rPr>
+        <w:lastRenderedPageBreak/>
         <w:t>"""A setuptools based setup module.</w:t>
       </w:r>
       <w:r>
@@ -4714,7 +4716,7 @@
     <w:bookmarkEnd w:id="22"/>
     <w:p>
       <w:pPr>
-        <w:pStyle w:val="a1"/>
+        <w:pStyle w:val="BodyText"/>
       </w:pPr>
       <w:r>
         <w:br w:type="page"/>
@@ -4722,12 +4724,12 @@
     </w:p>
     <w:p>
       <w:pPr>
-        <w:pStyle w:val="a1"/>
+        <w:pStyle w:val="BodyText"/>
       </w:pPr>
       <w:hyperlink r:id="rId8">
         <w:r>
           <w:rPr>
-            <w:rStyle w:val="af1"/>
+            <w:rStyle w:val="Hyperlink"/>
           </w:rPr>
           <w:t>Link</w:t>
         </w:r>
@@ -4735,7 +4737,7 @@
     </w:p>
     <w:p>
       <w:pPr>
-        <w:pStyle w:val="ac"/>
+        <w:pStyle w:val="BlockText"/>
       </w:pPr>
       <w:r>
         <w:t>Block Quote</w:t>
@@ -4768,9 +4770,9 @@
         <w:tblLook w:val="07E0" w:firstRow="1" w:lastRow="1" w:firstColumn="1" w:lastColumn="1" w:noHBand="1" w:noVBand="1"/>
       </w:tblPr>
       <w:tblGrid>
-        <w:gridCol w:w="3816"/>
-        <w:gridCol w:w="778"/>
-        <w:gridCol w:w="706"/>
+        <w:gridCol w:w="4013"/>
+        <w:gridCol w:w="773"/>
+        <w:gridCol w:w="708"/>
       </w:tblGrid>
       <w:tr>
         <w:trPr>
@@ -4870,7 +4872,7 @@
           </w:p>
           <w:p>
             <w:pPr>
-              <w:pStyle w:val="ae"/>
+              <w:pStyle w:val="Caption"/>
             </w:pPr>
             <w:r>
               <w:t>Left Left Left Left</w:t>
@@ -4991,7 +4993,7 @@
 </file>
 
 <file path=word/endnotes.xml><?xml version="1.0" encoding="utf-8"?>
-<w:endnotes xmlns:wpc="http://schemas.microsoft.com/office/word/2010/wordprocessingCanvas" xmlns:cx="http://schemas.microsoft.com/office/drawing/2014/chartex" xmlns:cx1="http://schemas.microsoft.com/office/drawing/2015/9/8/chartex" xmlns:cx2="http://schemas.microsoft.com/office/drawing/2015/10/21/chartex" xmlns:cx3="http://schemas.microsoft.com/office/drawing/2016/5/9/chartex" xmlns:cx4="http://schemas.microsoft.com/office/drawing/2016/5/10/chartex" xmlns:cx5="http://schemas.microsoft.com/office/drawing/2016/5/11/chartex" xmlns:cx6="http://schemas.microsoft.com/office/drawing/2016/5/12/chartex" xmlns:cx7="http://schemas.microsoft.com/office/drawing/2016/5/13/chartex" xmlns:cx8="http://schemas.microsoft.com/office/drawing/2016/5/14/chartex" xmlns:mc="http://schemas.openxmlformats.org/markup-compatibility/2006" xmlns:aink="http://schemas.microsoft.com/office/drawing/2016/ink" xmlns:am3d="http://schemas.microsoft.com/office/drawing/2017/model3d" xmlns:o="urn:schemas-microsoft-com:office:office" xmlns:oel="http://schemas.microsoft.com/office/2019/extlst" xmlns:r="http://schemas.openxmlformats.org/officeDocument/2006/relationships" xmlns:m="http://schemas.openxmlformats.org/officeDocument/2006/math" xmlns:v="urn:schemas-microsoft-com:vml" xmlns:wp14="http://schemas.microsoft.com/office/word/2010/wordprocessingDrawing" xmlns:wp="http://schemas.openxmlformats.org/drawingml/2006/wordprocessingDrawing" xmlns:w10="urn:schemas-microsoft-com:office:word" xmlns:w="http://schemas.openxmlformats.org/wordprocessingml/2006/main" xmlns:w14="http://schemas.microsoft.com/office/word/2010/wordml" xmlns:w15="http://schemas.microsoft.com/office/word/2012/wordml" xmlns:w16cex="http://schemas.microsoft.com/office/word/2018/wordml/cex" xmlns:w16cid="http://schemas.microsoft.com/office/word/2016/wordml/cid" xmlns:w16="http://schemas.microsoft.com/office/word/2018/wordml" xmlns:w16sdtdh="http://schemas.microsoft.com/office/word/2020/wordml/sdtdatahash" xmlns:w16se="http://schemas.microsoft.com/office/word/2015/wordml/symex" xmlns:wpg="http://schemas.microsoft.com/office/word/2010/wordprocessingGroup" xmlns:wpi="http://schemas.microsoft.com/office/word/2010/wordprocessingInk" xmlns:wne="http://schemas.microsoft.com/office/word/2006/wordml" xmlns:wps="http://schemas.microsoft.com/office/word/2010/wordprocessingShape" mc:Ignorable="w14 w15 w16se w16cid w16 w16cex w16sdtdh wp14">
+<w:endnotes xmlns:wpc="http://schemas.microsoft.com/office/word/2010/wordprocessingCanvas" xmlns:cx="http://schemas.microsoft.com/office/drawing/2014/chartex" xmlns:cx1="http://schemas.microsoft.com/office/drawing/2015/9/8/chartex" xmlns:cx2="http://schemas.microsoft.com/office/drawing/2015/10/21/chartex" xmlns:cx3="http://schemas.microsoft.com/office/drawing/2016/5/9/chartex" xmlns:cx4="http://schemas.microsoft.com/office/drawing/2016/5/10/chartex" xmlns:cx5="http://schemas.microsoft.com/office/drawing/2016/5/11/chartex" xmlns:cx6="http://schemas.microsoft.com/office/drawing/2016/5/12/chartex" xmlns:cx7="http://schemas.microsoft.com/office/drawing/2016/5/13/chartex" xmlns:cx8="http://schemas.microsoft.com/office/drawing/2016/5/14/chartex" xmlns:mc="http://schemas.openxmlformats.org/markup-compatibility/2006" xmlns:aink="http://schemas.microsoft.com/office/drawing/2016/ink" xmlns:am3d="http://schemas.microsoft.com/office/drawing/2017/model3d" xmlns:o="urn:schemas-microsoft-com:office:office" xmlns:oel="http://schemas.microsoft.com/office/2019/extlst" xmlns:r="http://schemas.openxmlformats.org/officeDocument/2006/relationships" xmlns:m="http://schemas.openxmlformats.org/officeDocument/2006/math" xmlns:v="urn:schemas-microsoft-com:vml" xmlns:wp14="http://schemas.microsoft.com/office/word/2010/wordprocessingDrawing" xmlns:wp="http://schemas.openxmlformats.org/drawingml/2006/wordprocessingDrawing" xmlns:w10="urn:schemas-microsoft-com:office:word" xmlns:w="http://schemas.openxmlformats.org/wordprocessingml/2006/main" xmlns:w14="http://schemas.microsoft.com/office/word/2010/wordml" xmlns:w15="http://schemas.microsoft.com/office/word/2012/wordml" xmlns:w16cex="http://schemas.microsoft.com/office/word/2018/wordml/cex" xmlns:w16cid="http://schemas.microsoft.com/office/word/2016/wordml/cid" xmlns:w16="http://schemas.microsoft.com/office/word/2018/wordml" xmlns:w16du="http://schemas.microsoft.com/office/word/2023/wordml/word16du" xmlns:w16sdtdh="http://schemas.microsoft.com/office/word/2020/wordml/sdtdatahash" xmlns:w16se="http://schemas.microsoft.com/office/word/2015/wordml/symex" xmlns:wpg="http://schemas.microsoft.com/office/word/2010/wordprocessingGroup" xmlns:wpi="http://schemas.microsoft.com/office/word/2010/wordprocessingInk" xmlns:wne="http://schemas.microsoft.com/office/word/2006/wordml" xmlns:wps="http://schemas.microsoft.com/office/word/2010/wordprocessingShape" mc:Ignorable="w14 w15 w16se w16cid w16 w16cex w16sdtdh w16du wp14">
   <w:endnote w:type="separator" w:id="-1">
     <w:p>
       <w:r>
@@ -5010,7 +5012,7 @@
 </file>
 
 <file path=word/footer1.xml><?xml version="1.0" encoding="utf-8"?>
-<w:ftr xmlns:wpc="http://schemas.microsoft.com/office/word/2010/wordprocessingCanvas" xmlns:cx="http://schemas.microsoft.com/office/drawing/2014/chartex" xmlns:cx1="http://schemas.microsoft.com/office/drawing/2015/9/8/chartex" xmlns:cx2="http://schemas.microsoft.com/office/drawing/2015/10/21/chartex" xmlns:cx3="http://schemas.microsoft.com/office/drawing/2016/5/9/chartex" xmlns:cx4="http://schemas.microsoft.com/office/drawing/2016/5/10/chartex" xmlns:cx5="http://schemas.microsoft.com/office/drawing/2016/5/11/chartex" xmlns:cx6="http://schemas.microsoft.com/office/drawing/2016/5/12/chartex" xmlns:cx7="http://schemas.microsoft.com/office/drawing/2016/5/13/chartex" xmlns:cx8="http://schemas.microsoft.com/office/drawing/2016/5/14/chartex" xmlns:mc="http://schemas.openxmlformats.org/markup-compatibility/2006" xmlns:aink="http://schemas.microsoft.com/office/drawing/2016/ink" xmlns:am3d="http://schemas.microsoft.com/office/drawing/2017/model3d" xmlns:o="urn:schemas-microsoft-com:office:office" xmlns:oel="http://schemas.microsoft.com/office/2019/extlst" xmlns:r="http://schemas.openxmlformats.org/officeDocument/2006/relationships" xmlns:m="http://schemas.openxmlformats.org/officeDocument/2006/math" xmlns:v="urn:schemas-microsoft-com:vml" xmlns:wp14="http://schemas.microsoft.com/office/word/2010/wordprocessingDrawing" xmlns:wp="http://schemas.openxmlformats.org/drawingml/2006/wordprocessingDrawing" xmlns:w10="urn:schemas-microsoft-com:office:word" xmlns:w="http://schemas.openxmlformats.org/wordprocessingml/2006/main" xmlns:w14="http://schemas.microsoft.com/office/word/2010/wordml" xmlns:w15="http://schemas.microsoft.com/office/word/2012/wordml" xmlns:w16cex="http://schemas.microsoft.com/office/word/2018/wordml/cex" xmlns:w16cid="http://schemas.microsoft.com/office/word/2016/wordml/cid" xmlns:w16="http://schemas.microsoft.com/office/word/2018/wordml" xmlns:w16sdtdh="http://schemas.microsoft.com/office/word/2020/wordml/sdtdatahash" xmlns:w16se="http://schemas.microsoft.com/office/word/2015/wordml/symex" xmlns:wpg="http://schemas.microsoft.com/office/word/2010/wordprocessingGroup" xmlns:wpi="http://schemas.microsoft.com/office/word/2010/wordprocessingInk" xmlns:wne="http://schemas.microsoft.com/office/word/2006/wordml" xmlns:wps="http://schemas.microsoft.com/office/word/2010/wordprocessingShape" mc:Ignorable="w14 w15 w16se w16cid w16 w16cex w16sdtdh wp14">
+<w:ftr xmlns:wpc="http://schemas.microsoft.com/office/word/2010/wordprocessingCanvas" xmlns:cx="http://schemas.microsoft.com/office/drawing/2014/chartex" xmlns:cx1="http://schemas.microsoft.com/office/drawing/2015/9/8/chartex" xmlns:cx2="http://schemas.microsoft.com/office/drawing/2015/10/21/chartex" xmlns:cx3="http://schemas.microsoft.com/office/drawing/2016/5/9/chartex" xmlns:cx4="http://schemas.microsoft.com/office/drawing/2016/5/10/chartex" xmlns:cx5="http://schemas.microsoft.com/office/drawing/2016/5/11/chartex" xmlns:cx6="http://schemas.microsoft.com/office/drawing/2016/5/12/chartex" xmlns:cx7="http://schemas.microsoft.com/office/drawing/2016/5/13/chartex" xmlns:cx8="http://schemas.microsoft.com/office/drawing/2016/5/14/chartex" xmlns:mc="http://schemas.openxmlformats.org/markup-compatibility/2006" xmlns:aink="http://schemas.microsoft.com/office/drawing/2016/ink" xmlns:am3d="http://schemas.microsoft.com/office/drawing/2017/model3d" xmlns:o="urn:schemas-microsoft-com:office:office" xmlns:oel="http://schemas.microsoft.com/office/2019/extlst" xmlns:r="http://schemas.openxmlformats.org/officeDocument/2006/relationships" xmlns:m="http://schemas.openxmlformats.org/officeDocument/2006/math" xmlns:v="urn:schemas-microsoft-com:vml" xmlns:wp14="http://schemas.microsoft.com/office/word/2010/wordprocessingDrawing" xmlns:wp="http://schemas.openxmlformats.org/drawingml/2006/wordprocessingDrawing" xmlns:w10="urn:schemas-microsoft-com:office:word" xmlns:w="http://schemas.openxmlformats.org/wordprocessingml/2006/main" xmlns:w14="http://schemas.microsoft.com/office/word/2010/wordml" xmlns:w15="http://schemas.microsoft.com/office/word/2012/wordml" xmlns:w16cex="http://schemas.microsoft.com/office/word/2018/wordml/cex" xmlns:w16cid="http://schemas.microsoft.com/office/word/2016/wordml/cid" xmlns:w16="http://schemas.microsoft.com/office/word/2018/wordml" xmlns:w16du="http://schemas.microsoft.com/office/word/2023/wordml/word16du" xmlns:w16sdtdh="http://schemas.microsoft.com/office/word/2020/wordml/sdtdatahash" xmlns:w16se="http://schemas.microsoft.com/office/word/2015/wordml/symex" xmlns:wpg="http://schemas.microsoft.com/office/word/2010/wordprocessingGroup" xmlns:wpi="http://schemas.microsoft.com/office/word/2010/wordprocessingInk" xmlns:wne="http://schemas.microsoft.com/office/word/2006/wordml" xmlns:wps="http://schemas.microsoft.com/office/word/2010/wordprocessingShape" mc:Ignorable="w14 w15 w16se w16cid w16 w16cex w16sdtdh w16du wp14">
   <w:p>
     <w:pPr>
       <w:tabs>
@@ -5059,7 +5061,7 @@
 </file>
 
 <file path=word/footer2.xml><?xml version="1.0" encoding="utf-8"?>
-<w:ftr xmlns:wpc="http://schemas.microsoft.com/office/word/2010/wordprocessingCanvas" xmlns:cx="http://schemas.microsoft.com/office/drawing/2014/chartex" xmlns:cx1="http://schemas.microsoft.com/office/drawing/2015/9/8/chartex" xmlns:cx2="http://schemas.microsoft.com/office/drawing/2015/10/21/chartex" xmlns:cx3="http://schemas.microsoft.com/office/drawing/2016/5/9/chartex" xmlns:cx4="http://schemas.microsoft.com/office/drawing/2016/5/10/chartex" xmlns:cx5="http://schemas.microsoft.com/office/drawing/2016/5/11/chartex" xmlns:cx6="http://schemas.microsoft.com/office/drawing/2016/5/12/chartex" xmlns:cx7="http://schemas.microsoft.com/office/drawing/2016/5/13/chartex" xmlns:cx8="http://schemas.microsoft.com/office/drawing/2016/5/14/chartex" xmlns:mc="http://schemas.openxmlformats.org/markup-compatibility/2006" xmlns:aink="http://schemas.microsoft.com/office/drawing/2016/ink" xmlns:am3d="http://schemas.microsoft.com/office/drawing/2017/model3d" xmlns:o="urn:schemas-microsoft-com:office:office" xmlns:oel="http://schemas.microsoft.com/office/2019/extlst" xmlns:r="http://schemas.openxmlformats.org/officeDocument/2006/relationships" xmlns:m="http://schemas.openxmlformats.org/officeDocument/2006/math" xmlns:v="urn:schemas-microsoft-com:vml" xmlns:wp14="http://schemas.microsoft.com/office/word/2010/wordprocessingDrawing" xmlns:wp="http://schemas.openxmlformats.org/drawingml/2006/wordprocessingDrawing" xmlns:w10="urn:schemas-microsoft-com:office:word" xmlns:w="http://schemas.openxmlformats.org/wordprocessingml/2006/main" xmlns:w14="http://schemas.microsoft.com/office/word/2010/wordml" xmlns:w15="http://schemas.microsoft.com/office/word/2012/wordml" xmlns:w16cex="http://schemas.microsoft.com/office/word/2018/wordml/cex" xmlns:w16cid="http://schemas.microsoft.com/office/word/2016/wordml/cid" xmlns:w16="http://schemas.microsoft.com/office/word/2018/wordml" xmlns:w16sdtdh="http://schemas.microsoft.com/office/word/2020/wordml/sdtdatahash" xmlns:w16se="http://schemas.microsoft.com/office/word/2015/wordml/symex" xmlns:wpg="http://schemas.microsoft.com/office/word/2010/wordprocessingGroup" xmlns:wpi="http://schemas.microsoft.com/office/word/2010/wordprocessingInk" xmlns:wne="http://schemas.microsoft.com/office/word/2006/wordml" xmlns:wps="http://schemas.microsoft.com/office/word/2010/wordprocessingShape" mc:Ignorable="w14 w15 w16se w16cid w16 w16cex w16sdtdh wp14">
+<w:ftr xmlns:wpc="http://schemas.microsoft.com/office/word/2010/wordprocessingCanvas" xmlns:cx="http://schemas.microsoft.com/office/drawing/2014/chartex" xmlns:cx1="http://schemas.microsoft.com/office/drawing/2015/9/8/chartex" xmlns:cx2="http://schemas.microsoft.com/office/drawing/2015/10/21/chartex" xmlns:cx3="http://schemas.microsoft.com/office/drawing/2016/5/9/chartex" xmlns:cx4="http://schemas.microsoft.com/office/drawing/2016/5/10/chartex" xmlns:cx5="http://schemas.microsoft.com/office/drawing/2016/5/11/chartex" xmlns:cx6="http://schemas.microsoft.com/office/drawing/2016/5/12/chartex" xmlns:cx7="http://schemas.microsoft.com/office/drawing/2016/5/13/chartex" xmlns:cx8="http://schemas.microsoft.com/office/drawing/2016/5/14/chartex" xmlns:mc="http://schemas.openxmlformats.org/markup-compatibility/2006" xmlns:aink="http://schemas.microsoft.com/office/drawing/2016/ink" xmlns:am3d="http://schemas.microsoft.com/office/drawing/2017/model3d" xmlns:o="urn:schemas-microsoft-com:office:office" xmlns:oel="http://schemas.microsoft.com/office/2019/extlst" xmlns:r="http://schemas.openxmlformats.org/officeDocument/2006/relationships" xmlns:m="http://schemas.openxmlformats.org/officeDocument/2006/math" xmlns:v="urn:schemas-microsoft-com:vml" xmlns:wp14="http://schemas.microsoft.com/office/word/2010/wordprocessingDrawing" xmlns:wp="http://schemas.openxmlformats.org/drawingml/2006/wordprocessingDrawing" xmlns:w10="urn:schemas-microsoft-com:office:word" xmlns:w="http://schemas.openxmlformats.org/wordprocessingml/2006/main" xmlns:w14="http://schemas.microsoft.com/office/word/2010/wordml" xmlns:w15="http://schemas.microsoft.com/office/word/2012/wordml" xmlns:w16cex="http://schemas.microsoft.com/office/word/2018/wordml/cex" xmlns:w16cid="http://schemas.microsoft.com/office/word/2016/wordml/cid" xmlns:w16="http://schemas.microsoft.com/office/word/2018/wordml" xmlns:w16du="http://schemas.microsoft.com/office/word/2023/wordml/word16du" xmlns:w16sdtdh="http://schemas.microsoft.com/office/word/2020/wordml/sdtdatahash" xmlns:w16se="http://schemas.microsoft.com/office/word/2015/wordml/symex" xmlns:wpg="http://schemas.microsoft.com/office/word/2010/wordprocessingGroup" xmlns:wpi="http://schemas.microsoft.com/office/word/2010/wordprocessingInk" xmlns:wne="http://schemas.microsoft.com/office/word/2006/wordml" xmlns:wps="http://schemas.microsoft.com/office/word/2010/wordprocessingShape" mc:Ignorable="w14 w15 w16se w16cid w16 w16cex w16sdtdh w16du wp14">
   <w:p>
     <w:pPr>
       <w:tabs>
@@ -5114,7 +5116,7 @@
         <w:noProof/>
         <w:color w:val="0F243E" w:themeColor="text2" w:themeShade="80"/>
       </w:rPr>
-      <w:instrText>5</w:instrText>
+      <w:instrText>3</w:instrText>
     </w:r>
     <w:r>
       <w:rPr>
@@ -5143,7 +5145,7 @@
         <w:noProof/>
         <w:color w:val="0F243E" w:themeColor="text2" w:themeShade="80"/>
       </w:rPr>
-      <w:t>5</w:t>
+      <w:t>3</w:t>
     </w:r>
     <w:r>
       <w:rPr>
@@ -5157,7 +5159,7 @@
 </file>
 
 <file path=word/footer3.xml><?xml version="1.0" encoding="utf-8"?>
-<w:ftr xmlns:wpc="http://schemas.microsoft.com/office/word/2010/wordprocessingCanvas" xmlns:cx="http://schemas.microsoft.com/office/drawing/2014/chartex" xmlns:cx1="http://schemas.microsoft.com/office/drawing/2015/9/8/chartex" xmlns:cx2="http://schemas.microsoft.com/office/drawing/2015/10/21/chartex" xmlns:cx3="http://schemas.microsoft.com/office/drawing/2016/5/9/chartex" xmlns:cx4="http://schemas.microsoft.com/office/drawing/2016/5/10/chartex" xmlns:cx5="http://schemas.microsoft.com/office/drawing/2016/5/11/chartex" xmlns:cx6="http://schemas.microsoft.com/office/drawing/2016/5/12/chartex" xmlns:cx7="http://schemas.microsoft.com/office/drawing/2016/5/13/chartex" xmlns:cx8="http://schemas.microsoft.com/office/drawing/2016/5/14/chartex" xmlns:mc="http://schemas.openxmlformats.org/markup-compatibility/2006" xmlns:aink="http://schemas.microsoft.com/office/drawing/2016/ink" xmlns:am3d="http://schemas.microsoft.com/office/drawing/2017/model3d" xmlns:o="urn:schemas-microsoft-com:office:office" xmlns:oel="http://schemas.microsoft.com/office/2019/extlst" xmlns:r="http://schemas.openxmlformats.org/officeDocument/2006/relationships" xmlns:m="http://schemas.openxmlformats.org/officeDocument/2006/math" xmlns:v="urn:schemas-microsoft-com:vml" xmlns:wp14="http://schemas.microsoft.com/office/word/2010/wordprocessingDrawing" xmlns:wp="http://schemas.openxmlformats.org/drawingml/2006/wordprocessingDrawing" xmlns:w10="urn:schemas-microsoft-com:office:word" xmlns:w="http://schemas.openxmlformats.org/wordprocessingml/2006/main" xmlns:w14="http://schemas.microsoft.com/office/word/2010/wordml" xmlns:w15="http://schemas.microsoft.com/office/word/2012/wordml" xmlns:w16cex="http://schemas.microsoft.com/office/word/2018/wordml/cex" xmlns:w16cid="http://schemas.microsoft.com/office/word/2016/wordml/cid" xmlns:w16="http://schemas.microsoft.com/office/word/2018/wordml" xmlns:w16sdtdh="http://schemas.microsoft.com/office/word/2020/wordml/sdtdatahash" xmlns:w16se="http://schemas.microsoft.com/office/word/2015/wordml/symex" xmlns:wpg="http://schemas.microsoft.com/office/word/2010/wordprocessingGroup" xmlns:wpi="http://schemas.microsoft.com/office/word/2010/wordprocessingInk" xmlns:wne="http://schemas.microsoft.com/office/word/2006/wordml" xmlns:wps="http://schemas.microsoft.com/office/word/2010/wordprocessingShape" mc:Ignorable="w14 w15 w16se w16cid w16 w16cex w16sdtdh wp14">
+<w:ftr xmlns:wpc="http://schemas.microsoft.com/office/word/2010/wordprocessingCanvas" xmlns:cx="http://schemas.microsoft.com/office/drawing/2014/chartex" xmlns:cx1="http://schemas.microsoft.com/office/drawing/2015/9/8/chartex" xmlns:cx2="http://schemas.microsoft.com/office/drawing/2015/10/21/chartex" xmlns:cx3="http://schemas.microsoft.com/office/drawing/2016/5/9/chartex" xmlns:cx4="http://schemas.microsoft.com/office/drawing/2016/5/10/chartex" xmlns:cx5="http://schemas.microsoft.com/office/drawing/2016/5/11/chartex" xmlns:cx6="http://schemas.microsoft.com/office/drawing/2016/5/12/chartex" xmlns:cx7="http://schemas.microsoft.com/office/drawing/2016/5/13/chartex" xmlns:cx8="http://schemas.microsoft.com/office/drawing/2016/5/14/chartex" xmlns:mc="http://schemas.openxmlformats.org/markup-compatibility/2006" xmlns:aink="http://schemas.microsoft.com/office/drawing/2016/ink" xmlns:am3d="http://schemas.microsoft.com/office/drawing/2017/model3d" xmlns:o="urn:schemas-microsoft-com:office:office" xmlns:oel="http://schemas.microsoft.com/office/2019/extlst" xmlns:r="http://schemas.openxmlformats.org/officeDocument/2006/relationships" xmlns:m="http://schemas.openxmlformats.org/officeDocument/2006/math" xmlns:v="urn:schemas-microsoft-com:vml" xmlns:wp14="http://schemas.microsoft.com/office/word/2010/wordprocessingDrawing" xmlns:wp="http://schemas.openxmlformats.org/drawingml/2006/wordprocessingDrawing" xmlns:w10="urn:schemas-microsoft-com:office:word" xmlns:w="http://schemas.openxmlformats.org/wordprocessingml/2006/main" xmlns:w14="http://schemas.microsoft.com/office/word/2010/wordml" xmlns:w15="http://schemas.microsoft.com/office/word/2012/wordml" xmlns:w16cex="http://schemas.microsoft.com/office/word/2018/wordml/cex" xmlns:w16cid="http://schemas.microsoft.com/office/word/2016/wordml/cid" xmlns:w16="http://schemas.microsoft.com/office/word/2018/wordml" xmlns:w16du="http://schemas.microsoft.com/office/word/2023/wordml/word16du" xmlns:w16sdtdh="http://schemas.microsoft.com/office/word/2020/wordml/sdtdatahash" xmlns:w16se="http://schemas.microsoft.com/office/word/2015/wordml/symex" xmlns:wpg="http://schemas.microsoft.com/office/word/2010/wordprocessingGroup" xmlns:wpi="http://schemas.microsoft.com/office/word/2010/wordprocessingInk" xmlns:wne="http://schemas.microsoft.com/office/word/2006/wordml" xmlns:wps="http://schemas.microsoft.com/office/word/2010/wordprocessingShape" mc:Ignorable="w14 w15 w16se w16cid w16 w16cex w16sdtdh w16du wp14">
   <w:tbl>
     <w:tblPr>
       <w:tblW w:w="5000" w:type="pct"/>
@@ -5178,7 +5180,7 @@
         </w:tcPr>
         <w:p>
           <w:pPr>
-            <w:pStyle w:val="af5"/>
+            <w:pStyle w:val="Footer"/>
           </w:pPr>
         </w:p>
       </w:tc>
@@ -5191,7 +5193,7 @@
         </w:tcPr>
         <w:p>
           <w:pPr>
-            <w:pStyle w:val="af5"/>
+            <w:pStyle w:val="Footer"/>
           </w:pPr>
         </w:p>
       </w:tc>
@@ -5204,7 +5206,7 @@
         </w:tcPr>
         <w:p>
           <w:pPr>
-            <w:pStyle w:val="af5"/>
+            <w:pStyle w:val="Footer"/>
           </w:pPr>
         </w:p>
       </w:tc>
@@ -5217,7 +5219,7 @@
         </w:tcPr>
         <w:p>
           <w:pPr>
-            <w:pStyle w:val="af5"/>
+            <w:pStyle w:val="Footer"/>
           </w:pPr>
           <w:fldSimple w:instr=" DOCPROPERTY &quot;year&quot; \* MERGEFORMAT ">
             <w:r>
@@ -5230,14 +5232,14 @@
   </w:tbl>
   <w:p>
     <w:pPr>
-      <w:pStyle w:val="af5"/>
+      <w:pStyle w:val="Footer"/>
     </w:pPr>
   </w:p>
 </w:ftr>
 </file>
 
 <file path=word/footnotes.xml><?xml version="1.0" encoding="utf-8"?>
-<w:footnotes xmlns:wpc="http://schemas.microsoft.com/office/word/2010/wordprocessingCanvas" xmlns:cx="http://schemas.microsoft.com/office/drawing/2014/chartex" xmlns:cx1="http://schemas.microsoft.com/office/drawing/2015/9/8/chartex" xmlns:cx2="http://schemas.microsoft.com/office/drawing/2015/10/21/chartex" xmlns:cx3="http://schemas.microsoft.com/office/drawing/2016/5/9/chartex" xmlns:cx4="http://schemas.microsoft.com/office/drawing/2016/5/10/chartex" xmlns:cx5="http://schemas.microsoft.com/office/drawing/2016/5/11/chartex" xmlns:cx6="http://schemas.microsoft.com/office/drawing/2016/5/12/chartex" xmlns:cx7="http://schemas.microsoft.com/office/drawing/2016/5/13/chartex" xmlns:cx8="http://schemas.microsoft.com/office/drawing/2016/5/14/chartex" xmlns:mc="http://schemas.openxmlformats.org/markup-compatibility/2006" xmlns:aink="http://schemas.microsoft.com/office/drawing/2016/ink" xmlns:am3d="http://schemas.microsoft.com/office/drawing/2017/model3d" xmlns:o="urn:schemas-microsoft-com:office:office" xmlns:oel="http://schemas.microsoft.com/office/2019/extlst" xmlns:r="http://schemas.openxmlformats.org/officeDocument/2006/relationships" xmlns:m="http://schemas.openxmlformats.org/officeDocument/2006/math" xmlns:v="urn:schemas-microsoft-com:vml" xmlns:wp14="http://schemas.microsoft.com/office/word/2010/wordprocessingDrawing" xmlns:wp="http://schemas.openxmlformats.org/drawingml/2006/wordprocessingDrawing" xmlns:w10="urn:schemas-microsoft-com:office:word" xmlns:w="http://schemas.openxmlformats.org/wordprocessingml/2006/main" xmlns:w14="http://schemas.microsoft.com/office/word/2010/wordml" xmlns:w15="http://schemas.microsoft.com/office/word/2012/wordml" xmlns:w16cex="http://schemas.microsoft.com/office/word/2018/wordml/cex" xmlns:w16cid="http://schemas.microsoft.com/office/word/2016/wordml/cid" xmlns:w16="http://schemas.microsoft.com/office/word/2018/wordml" xmlns:w16sdtdh="http://schemas.microsoft.com/office/word/2020/wordml/sdtdatahash" xmlns:w16se="http://schemas.microsoft.com/office/word/2015/wordml/symex" xmlns:wpg="http://schemas.microsoft.com/office/word/2010/wordprocessingGroup" xmlns:wpi="http://schemas.microsoft.com/office/word/2010/wordprocessingInk" xmlns:wne="http://schemas.microsoft.com/office/word/2006/wordml" xmlns:wps="http://schemas.microsoft.com/office/word/2010/wordprocessingShape" mc:Ignorable="w14 w15 w16se w16cid w16 w16cex w16sdtdh wp14">
+<w:footnotes xmlns:wpc="http://schemas.microsoft.com/office/word/2010/wordprocessingCanvas" xmlns:cx="http://schemas.microsoft.com/office/drawing/2014/chartex" xmlns:cx1="http://schemas.microsoft.com/office/drawing/2015/9/8/chartex" xmlns:cx2="http://schemas.microsoft.com/office/drawing/2015/10/21/chartex" xmlns:cx3="http://schemas.microsoft.com/office/drawing/2016/5/9/chartex" xmlns:cx4="http://schemas.microsoft.com/office/drawing/2016/5/10/chartex" xmlns:cx5="http://schemas.microsoft.com/office/drawing/2016/5/11/chartex" xmlns:cx6="http://schemas.microsoft.com/office/drawing/2016/5/12/chartex" xmlns:cx7="http://schemas.microsoft.com/office/drawing/2016/5/13/chartex" xmlns:cx8="http://schemas.microsoft.com/office/drawing/2016/5/14/chartex" xmlns:mc="http://schemas.openxmlformats.org/markup-compatibility/2006" xmlns:aink="http://schemas.microsoft.com/office/drawing/2016/ink" xmlns:am3d="http://schemas.microsoft.com/office/drawing/2017/model3d" xmlns:o="urn:schemas-microsoft-com:office:office" xmlns:oel="http://schemas.microsoft.com/office/2019/extlst" xmlns:r="http://schemas.openxmlformats.org/officeDocument/2006/relationships" xmlns:m="http://schemas.openxmlformats.org/officeDocument/2006/math" xmlns:v="urn:schemas-microsoft-com:vml" xmlns:wp14="http://schemas.microsoft.com/office/word/2010/wordprocessingDrawing" xmlns:wp="http://schemas.openxmlformats.org/drawingml/2006/wordprocessingDrawing" xmlns:w10="urn:schemas-microsoft-com:office:word" xmlns:w="http://schemas.openxmlformats.org/wordprocessingml/2006/main" xmlns:w14="http://schemas.microsoft.com/office/word/2010/wordml" xmlns:w15="http://schemas.microsoft.com/office/word/2012/wordml" xmlns:w16cex="http://schemas.microsoft.com/office/word/2018/wordml/cex" xmlns:w16cid="http://schemas.microsoft.com/office/word/2016/wordml/cid" xmlns:w16="http://schemas.microsoft.com/office/word/2018/wordml" xmlns:w16du="http://schemas.microsoft.com/office/word/2023/wordml/word16du" xmlns:w16sdtdh="http://schemas.microsoft.com/office/word/2020/wordml/sdtdatahash" xmlns:w16se="http://schemas.microsoft.com/office/word/2015/wordml/symex" xmlns:wpg="http://schemas.microsoft.com/office/word/2010/wordprocessingGroup" xmlns:wpi="http://schemas.microsoft.com/office/word/2010/wordprocessingInk" xmlns:wne="http://schemas.microsoft.com/office/word/2006/wordml" xmlns:wps="http://schemas.microsoft.com/office/word/2010/wordprocessingShape" mc:Ignorable="w14 w15 w16se w16cid w16 w16cex w16sdtdh w16du wp14">
   <w:footnote w:type="separator" w:id="-1">
     <w:p>
       <w:r>
@@ -5256,10 +5258,10 @@
 </file>
 
 <file path=word/header1.xml><?xml version="1.0" encoding="utf-8"?>
-<w:hdr xmlns:wpc="http://schemas.microsoft.com/office/word/2010/wordprocessingCanvas" xmlns:cx="http://schemas.microsoft.com/office/drawing/2014/chartex" xmlns:cx1="http://schemas.microsoft.com/office/drawing/2015/9/8/chartex" xmlns:cx2="http://schemas.microsoft.com/office/drawing/2015/10/21/chartex" xmlns:cx3="http://schemas.microsoft.com/office/drawing/2016/5/9/chartex" xmlns:cx4="http://schemas.microsoft.com/office/drawing/2016/5/10/chartex" xmlns:cx5="http://schemas.microsoft.com/office/drawing/2016/5/11/chartex" xmlns:cx6="http://schemas.microsoft.com/office/drawing/2016/5/12/chartex" xmlns:cx7="http://schemas.microsoft.com/office/drawing/2016/5/13/chartex" xmlns:cx8="http://schemas.microsoft.com/office/drawing/2016/5/14/chartex" xmlns:mc="http://schemas.openxmlformats.org/markup-compatibility/2006" xmlns:aink="http://schemas.microsoft.com/office/drawing/2016/ink" xmlns:am3d="http://schemas.microsoft.com/office/drawing/2017/model3d" xmlns:o="urn:schemas-microsoft-com:office:office" xmlns:oel="http://schemas.microsoft.com/office/2019/extlst" xmlns:r="http://schemas.openxmlformats.org/officeDocument/2006/relationships" xmlns:m="http://schemas.openxmlformats.org/officeDocument/2006/math" xmlns:v="urn:schemas-microsoft-com:vml" xmlns:wp14="http://schemas.microsoft.com/office/word/2010/wordprocessingDrawing" xmlns:wp="http://schemas.openxmlformats.org/drawingml/2006/wordprocessingDrawing" xmlns:w10="urn:schemas-microsoft-com:office:word" xmlns:w="http://schemas.openxmlformats.org/wordprocessingml/2006/main" xmlns:w14="http://schemas.microsoft.com/office/word/2010/wordml" xmlns:w15="http://schemas.microsoft.com/office/word/2012/wordml" xmlns:w16cex="http://schemas.microsoft.com/office/word/2018/wordml/cex" xmlns:w16cid="http://schemas.microsoft.com/office/word/2016/wordml/cid" xmlns:w16="http://schemas.microsoft.com/office/word/2018/wordml" xmlns:w16sdtdh="http://schemas.microsoft.com/office/word/2020/wordml/sdtdatahash" xmlns:w16se="http://schemas.microsoft.com/office/word/2015/wordml/symex" xmlns:wpg="http://schemas.microsoft.com/office/word/2010/wordprocessingGroup" xmlns:wpi="http://schemas.microsoft.com/office/word/2010/wordprocessingInk" xmlns:wne="http://schemas.microsoft.com/office/word/2006/wordml" xmlns:wps="http://schemas.microsoft.com/office/word/2010/wordprocessingShape" mc:Ignorable="w14 w15 w16se w16cid w16 w16cex w16sdtdh wp14">
+<w:hdr xmlns:wpc="http://schemas.microsoft.com/office/word/2010/wordprocessingCanvas" xmlns:cx="http://schemas.microsoft.com/office/drawing/2014/chartex" xmlns:cx1="http://schemas.microsoft.com/office/drawing/2015/9/8/chartex" xmlns:cx2="http://schemas.microsoft.com/office/drawing/2015/10/21/chartex" xmlns:cx3="http://schemas.microsoft.com/office/drawing/2016/5/9/chartex" xmlns:cx4="http://schemas.microsoft.com/office/drawing/2016/5/10/chartex" xmlns:cx5="http://schemas.microsoft.com/office/drawing/2016/5/11/chartex" xmlns:cx6="http://schemas.microsoft.com/office/drawing/2016/5/12/chartex" xmlns:cx7="http://schemas.microsoft.com/office/drawing/2016/5/13/chartex" xmlns:cx8="http://schemas.microsoft.com/office/drawing/2016/5/14/chartex" xmlns:mc="http://schemas.openxmlformats.org/markup-compatibility/2006" xmlns:aink="http://schemas.microsoft.com/office/drawing/2016/ink" xmlns:am3d="http://schemas.microsoft.com/office/drawing/2017/model3d" xmlns:o="urn:schemas-microsoft-com:office:office" xmlns:oel="http://schemas.microsoft.com/office/2019/extlst" xmlns:r="http://schemas.openxmlformats.org/officeDocument/2006/relationships" xmlns:m="http://schemas.openxmlformats.org/officeDocument/2006/math" xmlns:v="urn:schemas-microsoft-com:vml" xmlns:wp14="http://schemas.microsoft.com/office/word/2010/wordprocessingDrawing" xmlns:wp="http://schemas.openxmlformats.org/drawingml/2006/wordprocessingDrawing" xmlns:w10="urn:schemas-microsoft-com:office:word" xmlns:w="http://schemas.openxmlformats.org/wordprocessingml/2006/main" xmlns:w14="http://schemas.microsoft.com/office/word/2010/wordml" xmlns:w15="http://schemas.microsoft.com/office/word/2012/wordml" xmlns:w16cex="http://schemas.microsoft.com/office/word/2018/wordml/cex" xmlns:w16cid="http://schemas.microsoft.com/office/word/2016/wordml/cid" xmlns:w16="http://schemas.microsoft.com/office/word/2018/wordml" xmlns:w16du="http://schemas.microsoft.com/office/word/2023/wordml/word16du" xmlns:w16sdtdh="http://schemas.microsoft.com/office/word/2020/wordml/sdtdatahash" xmlns:w16se="http://schemas.microsoft.com/office/word/2015/wordml/symex" xmlns:wpg="http://schemas.microsoft.com/office/word/2010/wordprocessingGroup" xmlns:wpi="http://schemas.microsoft.com/office/word/2010/wordprocessingInk" xmlns:wne="http://schemas.microsoft.com/office/word/2006/wordml" xmlns:wps="http://schemas.microsoft.com/office/word/2010/wordprocessingShape" mc:Ignorable="w14 w15 w16se w16cid w16 w16cex w16sdtdh w16du wp14">
   <w:p>
     <w:pPr>
-      <w:pStyle w:val="af3"/>
+      <w:pStyle w:val="Header"/>
     </w:pPr>
     <w:r>
       <w:rPr>
@@ -5311,10 +5313,10 @@
 </file>
 
 <file path=word/header2.xml><?xml version="1.0" encoding="utf-8"?>
-<w:hdr xmlns:wpc="http://schemas.microsoft.com/office/word/2010/wordprocessingCanvas" xmlns:cx="http://schemas.microsoft.com/office/drawing/2014/chartex" xmlns:cx1="http://schemas.microsoft.com/office/drawing/2015/9/8/chartex" xmlns:cx2="http://schemas.microsoft.com/office/drawing/2015/10/21/chartex" xmlns:cx3="http://schemas.microsoft.com/office/drawing/2016/5/9/chartex" xmlns:cx4="http://schemas.microsoft.com/office/drawing/2016/5/10/chartex" xmlns:cx5="http://schemas.microsoft.com/office/drawing/2016/5/11/chartex" xmlns:cx6="http://schemas.microsoft.com/office/drawing/2016/5/12/chartex" xmlns:cx7="http://schemas.microsoft.com/office/drawing/2016/5/13/chartex" xmlns:cx8="http://schemas.microsoft.com/office/drawing/2016/5/14/chartex" xmlns:mc="http://schemas.openxmlformats.org/markup-compatibility/2006" xmlns:aink="http://schemas.microsoft.com/office/drawing/2016/ink" xmlns:am3d="http://schemas.microsoft.com/office/drawing/2017/model3d" xmlns:o="urn:schemas-microsoft-com:office:office" xmlns:oel="http://schemas.microsoft.com/office/2019/extlst" xmlns:r="http://schemas.openxmlformats.org/officeDocument/2006/relationships" xmlns:m="http://schemas.openxmlformats.org/officeDocument/2006/math" xmlns:v="urn:schemas-microsoft-com:vml" xmlns:wp14="http://schemas.microsoft.com/office/word/2010/wordprocessingDrawing" xmlns:wp="http://schemas.openxmlformats.org/drawingml/2006/wordprocessingDrawing" xmlns:w10="urn:schemas-microsoft-com:office:word" xmlns:w="http://schemas.openxmlformats.org/wordprocessingml/2006/main" xmlns:w14="http://schemas.microsoft.com/office/word/2010/wordml" xmlns:w15="http://schemas.microsoft.com/office/word/2012/wordml" xmlns:w16cex="http://schemas.microsoft.com/office/word/2018/wordml/cex" xmlns:w16cid="http://schemas.microsoft.com/office/word/2016/wordml/cid" xmlns:w16="http://schemas.microsoft.com/office/word/2018/wordml" xmlns:w16sdtdh="http://schemas.microsoft.com/office/word/2020/wordml/sdtdatahash" xmlns:w16se="http://schemas.microsoft.com/office/word/2015/wordml/symex" xmlns:wpg="http://schemas.microsoft.com/office/word/2010/wordprocessingGroup" xmlns:wpi="http://schemas.microsoft.com/office/word/2010/wordprocessingInk" xmlns:wne="http://schemas.microsoft.com/office/word/2006/wordml" xmlns:wps="http://schemas.microsoft.com/office/word/2010/wordprocessingShape" mc:Ignorable="w14 w15 w16se w16cid w16 w16cex w16sdtdh wp14">
+<w:hdr xmlns:wpc="http://schemas.microsoft.com/office/word/2010/wordprocessingCanvas" xmlns:cx="http://schemas.microsoft.com/office/drawing/2014/chartex" xmlns:cx1="http://schemas.microsoft.com/office/drawing/2015/9/8/chartex" xmlns:cx2="http://schemas.microsoft.com/office/drawing/2015/10/21/chartex" xmlns:cx3="http://schemas.microsoft.com/office/drawing/2016/5/9/chartex" xmlns:cx4="http://schemas.microsoft.com/office/drawing/2016/5/10/chartex" xmlns:cx5="http://schemas.microsoft.com/office/drawing/2016/5/11/chartex" xmlns:cx6="http://schemas.microsoft.com/office/drawing/2016/5/12/chartex" xmlns:cx7="http://schemas.microsoft.com/office/drawing/2016/5/13/chartex" xmlns:cx8="http://schemas.microsoft.com/office/drawing/2016/5/14/chartex" xmlns:mc="http://schemas.openxmlformats.org/markup-compatibility/2006" xmlns:aink="http://schemas.microsoft.com/office/drawing/2016/ink" xmlns:am3d="http://schemas.microsoft.com/office/drawing/2017/model3d" xmlns:o="urn:schemas-microsoft-com:office:office" xmlns:oel="http://schemas.microsoft.com/office/2019/extlst" xmlns:r="http://schemas.openxmlformats.org/officeDocument/2006/relationships" xmlns:m="http://schemas.openxmlformats.org/officeDocument/2006/math" xmlns:v="urn:schemas-microsoft-com:vml" xmlns:wp14="http://schemas.microsoft.com/office/word/2010/wordprocessingDrawing" xmlns:wp="http://schemas.openxmlformats.org/drawingml/2006/wordprocessingDrawing" xmlns:w10="urn:schemas-microsoft-com:office:word" xmlns:w="http://schemas.openxmlformats.org/wordprocessingml/2006/main" xmlns:w14="http://schemas.microsoft.com/office/word/2010/wordml" xmlns:w15="http://schemas.microsoft.com/office/word/2012/wordml" xmlns:w16cex="http://schemas.microsoft.com/office/word/2018/wordml/cex" xmlns:w16cid="http://schemas.microsoft.com/office/word/2016/wordml/cid" xmlns:w16="http://schemas.microsoft.com/office/word/2018/wordml" xmlns:w16du="http://schemas.microsoft.com/office/word/2023/wordml/word16du" xmlns:w16sdtdh="http://schemas.microsoft.com/office/word/2020/wordml/sdtdatahash" xmlns:w16se="http://schemas.microsoft.com/office/word/2015/wordml/symex" xmlns:wpg="http://schemas.microsoft.com/office/word/2010/wordprocessingGroup" xmlns:wpi="http://schemas.microsoft.com/office/word/2010/wordprocessingInk" xmlns:wne="http://schemas.microsoft.com/office/word/2006/wordml" xmlns:wps="http://schemas.microsoft.com/office/word/2010/wordprocessingShape" mc:Ignorable="w14 w15 w16se w16cid w16 w16cex w16sdtdh w16du wp14">
   <w:p>
     <w:pPr>
-      <w:pStyle w:val="af3"/>
+      <w:pStyle w:val="Header"/>
       <w:jc w:val="right"/>
     </w:pPr>
     <w:r>
@@ -5367,7 +5369,7 @@
 </file>
 
 <file path=word/header3.xml><?xml version="1.0" encoding="utf-8"?>
-<w:hdr xmlns:wpc="http://schemas.microsoft.com/office/word/2010/wordprocessingCanvas" xmlns:cx="http://schemas.microsoft.com/office/drawing/2014/chartex" xmlns:cx1="http://schemas.microsoft.com/office/drawing/2015/9/8/chartex" xmlns:cx2="http://schemas.microsoft.com/office/drawing/2015/10/21/chartex" xmlns:cx3="http://schemas.microsoft.com/office/drawing/2016/5/9/chartex" xmlns:cx4="http://schemas.microsoft.com/office/drawing/2016/5/10/chartex" xmlns:cx5="http://schemas.microsoft.com/office/drawing/2016/5/11/chartex" xmlns:cx6="http://schemas.microsoft.com/office/drawing/2016/5/12/chartex" xmlns:cx7="http://schemas.microsoft.com/office/drawing/2016/5/13/chartex" xmlns:cx8="http://schemas.microsoft.com/office/drawing/2016/5/14/chartex" xmlns:mc="http://schemas.openxmlformats.org/markup-compatibility/2006" xmlns:aink="http://schemas.microsoft.com/office/drawing/2016/ink" xmlns:am3d="http://schemas.microsoft.com/office/drawing/2017/model3d" xmlns:o="urn:schemas-microsoft-com:office:office" xmlns:oel="http://schemas.microsoft.com/office/2019/extlst" xmlns:r="http://schemas.openxmlformats.org/officeDocument/2006/relationships" xmlns:m="http://schemas.openxmlformats.org/officeDocument/2006/math" xmlns:v="urn:schemas-microsoft-com:vml" xmlns:wp14="http://schemas.microsoft.com/office/word/2010/wordprocessingDrawing" xmlns:wp="http://schemas.openxmlformats.org/drawingml/2006/wordprocessingDrawing" xmlns:w10="urn:schemas-microsoft-com:office:word" xmlns:w="http://schemas.openxmlformats.org/wordprocessingml/2006/main" xmlns:w14="http://schemas.microsoft.com/office/word/2010/wordml" xmlns:w15="http://schemas.microsoft.com/office/word/2012/wordml" xmlns:w16cex="http://schemas.microsoft.com/office/word/2018/wordml/cex" xmlns:w16cid="http://schemas.microsoft.com/office/word/2016/wordml/cid" xmlns:w16="http://schemas.microsoft.com/office/word/2018/wordml" xmlns:w16sdtdh="http://schemas.microsoft.com/office/word/2020/wordml/sdtdatahash" xmlns:w16se="http://schemas.microsoft.com/office/word/2015/wordml/symex" xmlns:wpg="http://schemas.microsoft.com/office/word/2010/wordprocessingGroup" xmlns:wpi="http://schemas.microsoft.com/office/word/2010/wordprocessingInk" xmlns:wne="http://schemas.microsoft.com/office/word/2006/wordml" xmlns:wps="http://schemas.microsoft.com/office/word/2010/wordprocessingShape" mc:Ignorable="w14 w15 w16se w16cid w16 w16cex w16sdtdh wp14">
+<w:hdr xmlns:wpc="http://schemas.microsoft.com/office/word/2010/wordprocessingCanvas" xmlns:cx="http://schemas.microsoft.com/office/drawing/2014/chartex" xmlns:cx1="http://schemas.microsoft.com/office/drawing/2015/9/8/chartex" xmlns:cx2="http://schemas.microsoft.com/office/drawing/2015/10/21/chartex" xmlns:cx3="http://schemas.microsoft.com/office/drawing/2016/5/9/chartex" xmlns:cx4="http://schemas.microsoft.com/office/drawing/2016/5/10/chartex" xmlns:cx5="http://schemas.microsoft.com/office/drawing/2016/5/11/chartex" xmlns:cx6="http://schemas.microsoft.com/office/drawing/2016/5/12/chartex" xmlns:cx7="http://schemas.microsoft.com/office/drawing/2016/5/13/chartex" xmlns:cx8="http://schemas.microsoft.com/office/drawing/2016/5/14/chartex" xmlns:mc="http://schemas.openxmlformats.org/markup-compatibility/2006" xmlns:aink="http://schemas.microsoft.com/office/drawing/2016/ink" xmlns:am3d="http://schemas.microsoft.com/office/drawing/2017/model3d" xmlns:o="urn:schemas-microsoft-com:office:office" xmlns:oel="http://schemas.microsoft.com/office/2019/extlst" xmlns:r="http://schemas.openxmlformats.org/officeDocument/2006/relationships" xmlns:m="http://schemas.openxmlformats.org/officeDocument/2006/math" xmlns:v="urn:schemas-microsoft-com:vml" xmlns:wp14="http://schemas.microsoft.com/office/word/2010/wordprocessingDrawing" xmlns:wp="http://schemas.openxmlformats.org/drawingml/2006/wordprocessingDrawing" xmlns:w10="urn:schemas-microsoft-com:office:word" xmlns:w="http://schemas.openxmlformats.org/wordprocessingml/2006/main" xmlns:w14="http://schemas.microsoft.com/office/word/2010/wordml" xmlns:w15="http://schemas.microsoft.com/office/word/2012/wordml" xmlns:w16cex="http://schemas.microsoft.com/office/word/2018/wordml/cex" xmlns:w16cid="http://schemas.microsoft.com/office/word/2016/wordml/cid" xmlns:w16="http://schemas.microsoft.com/office/word/2018/wordml" xmlns:w16du="http://schemas.microsoft.com/office/word/2023/wordml/word16du" xmlns:w16sdtdh="http://schemas.microsoft.com/office/word/2020/wordml/sdtdatahash" xmlns:w16se="http://schemas.microsoft.com/office/word/2015/wordml/symex" xmlns:wpg="http://schemas.microsoft.com/office/word/2010/wordprocessingGroup" xmlns:wpi="http://schemas.microsoft.com/office/word/2010/wordprocessingInk" xmlns:wne="http://schemas.microsoft.com/office/word/2006/wordml" xmlns:wps="http://schemas.microsoft.com/office/word/2010/wordprocessingShape" mc:Ignorable="w14 w15 w16se w16cid w16 w16cex w16sdtdh w16du wp14">
   <w:p>
     <w:pPr>
       <w:pStyle w:val="GraphicAnchor"/>
@@ -5436,7 +5438,7 @@
 </file>
 
 <file path=word/numbering.xml><?xml version="1.0" encoding="utf-8"?>
-<w:numbering xmlns:wpc="http://schemas.microsoft.com/office/word/2010/wordprocessingCanvas" xmlns:cx="http://schemas.microsoft.com/office/drawing/2014/chartex" xmlns:cx1="http://schemas.microsoft.com/office/drawing/2015/9/8/chartex" xmlns:cx2="http://schemas.microsoft.com/office/drawing/2015/10/21/chartex" xmlns:cx3="http://schemas.microsoft.com/office/drawing/2016/5/9/chartex" xmlns:cx4="http://schemas.microsoft.com/office/drawing/2016/5/10/chartex" xmlns:cx5="http://schemas.microsoft.com/office/drawing/2016/5/11/chartex" xmlns:cx6="http://schemas.microsoft.com/office/drawing/2016/5/12/chartex" xmlns:cx7="http://schemas.microsoft.com/office/drawing/2016/5/13/chartex" xmlns:cx8="http://schemas.microsoft.com/office/drawing/2016/5/14/chartex" xmlns:mc="http://schemas.openxmlformats.org/markup-compatibility/2006" xmlns:aink="http://schemas.microsoft.com/office/drawing/2016/ink" xmlns:am3d="http://schemas.microsoft.com/office/drawing/2017/model3d" xmlns:o="urn:schemas-microsoft-com:office:office" xmlns:oel="http://schemas.microsoft.com/office/2019/extlst" xmlns:r="http://schemas.openxmlformats.org/officeDocument/2006/relationships" xmlns:m="http://schemas.openxmlformats.org/officeDocument/2006/math" xmlns:v="urn:schemas-microsoft-com:vml" xmlns:wp14="http://schemas.microsoft.com/office/word/2010/wordprocessingDrawing" xmlns:wp="http://schemas.openxmlformats.org/drawingml/2006/wordprocessingDrawing" xmlns:w10="urn:schemas-microsoft-com:office:word" xmlns:w="http://schemas.openxmlformats.org/wordprocessingml/2006/main" xmlns:w14="http://schemas.microsoft.com/office/word/2010/wordml" xmlns:w15="http://schemas.microsoft.com/office/word/2012/wordml" xmlns:w16cex="http://schemas.microsoft.com/office/word/2018/wordml/cex" xmlns:w16cid="http://schemas.microsoft.com/office/word/2016/wordml/cid" xmlns:w16="http://schemas.microsoft.com/office/word/2018/wordml" xmlns:w16sdtdh="http://schemas.microsoft.com/office/word/2020/wordml/sdtdatahash" xmlns:w16se="http://schemas.microsoft.com/office/word/2015/wordml/symex" xmlns:wpg="http://schemas.microsoft.com/office/word/2010/wordprocessingGroup" xmlns:wpi="http://schemas.microsoft.com/office/word/2010/wordprocessingInk" xmlns:wne="http://schemas.microsoft.com/office/word/2006/wordml" xmlns:wps="http://schemas.microsoft.com/office/word/2010/wordprocessingShape" mc:Ignorable="w14 w15 w16se w16cid w16 w16cex w16sdtdh wp14">
+<w:numbering xmlns:wpc="http://schemas.microsoft.com/office/word/2010/wordprocessingCanvas" xmlns:cx="http://schemas.microsoft.com/office/drawing/2014/chartex" xmlns:cx1="http://schemas.microsoft.com/office/drawing/2015/9/8/chartex" xmlns:cx2="http://schemas.microsoft.com/office/drawing/2015/10/21/chartex" xmlns:cx3="http://schemas.microsoft.com/office/drawing/2016/5/9/chartex" xmlns:cx4="http://schemas.microsoft.com/office/drawing/2016/5/10/chartex" xmlns:cx5="http://schemas.microsoft.com/office/drawing/2016/5/11/chartex" xmlns:cx6="http://schemas.microsoft.com/office/drawing/2016/5/12/chartex" xmlns:cx7="http://schemas.microsoft.com/office/drawing/2016/5/13/chartex" xmlns:cx8="http://schemas.microsoft.com/office/drawing/2016/5/14/chartex" xmlns:mc="http://schemas.openxmlformats.org/markup-compatibility/2006" xmlns:aink="http://schemas.microsoft.com/office/drawing/2016/ink" xmlns:am3d="http://schemas.microsoft.com/office/drawing/2017/model3d" xmlns:o="urn:schemas-microsoft-com:office:office" xmlns:oel="http://schemas.microsoft.com/office/2019/extlst" xmlns:r="http://schemas.openxmlformats.org/officeDocument/2006/relationships" xmlns:m="http://schemas.openxmlformats.org/officeDocument/2006/math" xmlns:v="urn:schemas-microsoft-com:vml" xmlns:wp14="http://schemas.microsoft.com/office/word/2010/wordprocessingDrawing" xmlns:wp="http://schemas.openxmlformats.org/drawingml/2006/wordprocessingDrawing" xmlns:w10="urn:schemas-microsoft-com:office:word" xmlns:w="http://schemas.openxmlformats.org/wordprocessingml/2006/main" xmlns:w14="http://schemas.microsoft.com/office/word/2010/wordml" xmlns:w15="http://schemas.microsoft.com/office/word/2012/wordml" xmlns:w16cex="http://schemas.microsoft.com/office/word/2018/wordml/cex" xmlns:w16cid="http://schemas.microsoft.com/office/word/2016/wordml/cid" xmlns:w16="http://schemas.microsoft.com/office/word/2018/wordml" xmlns:w16du="http://schemas.microsoft.com/office/word/2023/wordml/word16du" xmlns:w16sdtdh="http://schemas.microsoft.com/office/word/2020/wordml/sdtdatahash" xmlns:w16se="http://schemas.microsoft.com/office/word/2015/wordml/symex" xmlns:wpg="http://schemas.microsoft.com/office/word/2010/wordprocessingGroup" xmlns:wpi="http://schemas.microsoft.com/office/word/2010/wordprocessingInk" xmlns:wne="http://schemas.microsoft.com/office/word/2006/wordml" xmlns:wps="http://schemas.microsoft.com/office/word/2010/wordprocessingShape" mc:Ignorable="w14 w15 w16se w16cid w16 w16cex w16sdtdh w16du wp14">
   <w:abstractNum w:abstractNumId="0" w15:restartNumberingAfterBreak="0">
     <w:nsid w:val="FFFFFF7C"/>
     <w:multiLevelType w:val="singleLevel"/>
@@ -5552,7 +5554,7 @@
     <w:lvl w:ilvl="0">
       <w:start w:val="1"/>
       <w:numFmt w:val="bullet"/>
-      <w:pStyle w:val="3"/>
+      <w:pStyle w:val="ListBullet3"/>
       <w:lvlText w:val=""/>
       <w:lvlJc w:val="left"/>
       <w:pPr>
@@ -5573,7 +5575,7 @@
     <w:lvl w:ilvl="0">
       <w:start w:val="1"/>
       <w:numFmt w:val="bullet"/>
-      <w:pStyle w:val="2"/>
+      <w:pStyle w:val="ListBullet2"/>
       <w:lvlText w:val=""/>
       <w:lvlJc w:val="left"/>
       <w:pPr>
@@ -5611,7 +5613,7 @@
     <w:lvl w:ilvl="0">
       <w:start w:val="1"/>
       <w:numFmt w:val="bullet"/>
-      <w:pStyle w:val="a"/>
+      <w:pStyle w:val="ListBullet"/>
       <w:lvlText w:val=""/>
       <w:lvlJc w:val="left"/>
       <w:pPr>
@@ -5860,7 +5862,7 @@
     <w:lvl w:ilvl="0">
       <w:start w:val="1"/>
       <w:numFmt w:val="decimal"/>
-      <w:pStyle w:val="1"/>
+      <w:pStyle w:val="Heading1"/>
       <w:lvlText w:val="%1"/>
       <w:lvlJc w:val="left"/>
       <w:pPr>
@@ -5870,7 +5872,7 @@
     <w:lvl w:ilvl="1">
       <w:start w:val="1"/>
       <w:numFmt w:val="decimal"/>
-      <w:pStyle w:val="20"/>
+      <w:pStyle w:val="Heading2"/>
       <w:lvlText w:val="%1.%2"/>
       <w:lvlJc w:val="left"/>
       <w:pPr>
@@ -5880,7 +5882,7 @@
     <w:lvl w:ilvl="2">
       <w:start w:val="1"/>
       <w:numFmt w:val="decimal"/>
-      <w:pStyle w:val="30"/>
+      <w:pStyle w:val="Heading3"/>
       <w:lvlText w:val="%1.%2.%3"/>
       <w:lvlJc w:val="left"/>
       <w:pPr>
@@ -5908,7 +5910,7 @@
     <w:lvl w:ilvl="5">
       <w:start w:val="1"/>
       <w:numFmt w:val="decimal"/>
-      <w:pStyle w:val="6"/>
+      <w:pStyle w:val="Heading6"/>
       <w:lvlText w:val="%1.%2.%3.%4.%5.%6"/>
       <w:lvlJc w:val="left"/>
       <w:pPr>
@@ -5918,7 +5920,7 @@
     <w:lvl w:ilvl="6">
       <w:start w:val="1"/>
       <w:numFmt w:val="decimal"/>
-      <w:pStyle w:val="7"/>
+      <w:pStyle w:val="Heading7"/>
       <w:lvlText w:val="%1.%2.%3.%4.%5.%6.%7"/>
       <w:lvlJc w:val="left"/>
       <w:pPr>
@@ -5928,7 +5930,7 @@
     <w:lvl w:ilvl="7">
       <w:start w:val="1"/>
       <w:numFmt w:val="decimal"/>
-      <w:pStyle w:val="8"/>
+      <w:pStyle w:val="Heading8"/>
       <w:lvlText w:val="%1.%2.%3.%4.%5.%6.%7.%8"/>
       <w:lvlJc w:val="left"/>
       <w:pPr>
@@ -5938,7 +5940,7 @@
     <w:lvl w:ilvl="8">
       <w:start w:val="1"/>
       <w:numFmt w:val="decimal"/>
-      <w:pStyle w:val="9"/>
+      <w:pStyle w:val="Heading9"/>
       <w:lvlText w:val="%1.%2.%3.%4.%5.%6.%7.%8.%9"/>
       <w:lvlJc w:val="left"/>
       <w:pPr>
@@ -5950,7 +5952,7 @@
     <w:nsid w:val="169059F6"/>
     <w:multiLevelType w:val="multilevel"/>
     <w:tmpl w:val="8E524998"/>
-    <w:styleLink w:val="10"/>
+    <w:styleLink w:val="1"/>
     <w:lvl w:ilvl="0">
       <w:start w:val="1"/>
       <w:numFmt w:val="bullet"/>
@@ -6181,7 +6183,7 @@
     <w:lvl w:ilvl="0" w:tplc="E1B6839C">
       <w:start w:val="1"/>
       <w:numFmt w:val="bullet"/>
-      <w:pStyle w:val="5"/>
+      <w:pStyle w:val="Heading5"/>
       <w:lvlText w:val=""/>
       <w:lvlJc w:val="left"/>
       <w:pPr>
@@ -9940,7 +9942,7 @@
 </file>
 
 <file path=word/styles.xml><?xml version="1.0" encoding="utf-8"?>
-<w:styles xmlns:mc="http://schemas.openxmlformats.org/markup-compatibility/2006" xmlns:r="http://schemas.openxmlformats.org/officeDocument/2006/relationships" xmlns:w="http://schemas.openxmlformats.org/wordprocessingml/2006/main" xmlns:w14="http://schemas.microsoft.com/office/word/2010/wordml" xmlns:w15="http://schemas.microsoft.com/office/word/2012/wordml" xmlns:w16cex="http://schemas.microsoft.com/office/word/2018/wordml/cex" xmlns:w16cid="http://schemas.microsoft.com/office/word/2016/wordml/cid" xmlns:w16="http://schemas.microsoft.com/office/word/2018/wordml" xmlns:w16sdtdh="http://schemas.microsoft.com/office/word/2020/wordml/sdtdatahash" xmlns:w16se="http://schemas.microsoft.com/office/word/2015/wordml/symex" mc:Ignorable="w14 w15 w16se w16cid w16 w16cex w16sdtdh">
+<w:styles xmlns:mc="http://schemas.openxmlformats.org/markup-compatibility/2006" xmlns:r="http://schemas.openxmlformats.org/officeDocument/2006/relationships" xmlns:w="http://schemas.openxmlformats.org/wordprocessingml/2006/main" xmlns:w14="http://schemas.microsoft.com/office/word/2010/wordml" xmlns:w15="http://schemas.microsoft.com/office/word/2012/wordml" xmlns:w16cex="http://schemas.microsoft.com/office/word/2018/wordml/cex" xmlns:w16cid="http://schemas.microsoft.com/office/word/2016/wordml/cid" xmlns:w16="http://schemas.microsoft.com/office/word/2018/wordml" xmlns:w16du="http://schemas.microsoft.com/office/word/2023/wordml/word16du" xmlns:w16sdtdh="http://schemas.microsoft.com/office/word/2020/wordml/sdtdatahash" xmlns:w16se="http://schemas.microsoft.com/office/word/2015/wordml/symex" mc:Ignorable="w14 w15 w16se w16cid w16 w16cex w16sdtdh w16du">
   <w:docDefaults>
     <w:rPrDefault>
       <w:rPr>
@@ -10320,7 +10322,7 @@
     <w:lsdException w:name="Unresolved Mention" w:semiHidden="1" w:uiPriority="99" w:unhideWhenUsed="1"/>
     <w:lsdException w:name="Smart Link" w:semiHidden="1" w:uiPriority="99" w:unhideWhenUsed="1"/>
   </w:latentStyles>
-  <w:style w:type="paragraph" w:default="1" w:styleId="a0">
+  <w:style w:type="paragraph" w:default="1" w:styleId="Normal">
     <w:name w:val="Normal"/>
     <w:qFormat/>
     <w:rsid w:val="005B012C"/>
@@ -10334,11 +10336,11 @@
       <w:szCs w:val="20"/>
     </w:rPr>
   </w:style>
-  <w:style w:type="paragraph" w:styleId="1">
+  <w:style w:type="paragraph" w:styleId="Heading1">
     <w:name w:val="heading 1"/>
-    <w:basedOn w:val="a1"/>
-    <w:next w:val="a0"/>
-    <w:link w:val="11"/>
+    <w:basedOn w:val="BodyText"/>
+    <w:next w:val="Normal"/>
+    <w:link w:val="Heading1Char"/>
     <w:autoRedefine/>
     <w:uiPriority w:val="9"/>
     <w:qFormat/>
@@ -10362,10 +10364,10 @@
       <w:szCs w:val="36"/>
     </w:rPr>
   </w:style>
-  <w:style w:type="paragraph" w:styleId="20">
+  <w:style w:type="paragraph" w:styleId="Heading2">
     <w:name w:val="heading 2"/>
-    <w:next w:val="a0"/>
-    <w:link w:val="21"/>
+    <w:next w:val="Normal"/>
+    <w:link w:val="Heading2Char"/>
     <w:autoRedefine/>
     <w:uiPriority w:val="9"/>
     <w:unhideWhenUsed/>
@@ -10389,11 +10391,11 @@
       <w:szCs w:val="28"/>
     </w:rPr>
   </w:style>
-  <w:style w:type="paragraph" w:styleId="30">
+  <w:style w:type="paragraph" w:styleId="Heading3">
     <w:name w:val="heading 3"/>
-    <w:basedOn w:val="a0"/>
-    <w:next w:val="a0"/>
-    <w:link w:val="31"/>
+    <w:basedOn w:val="Normal"/>
+    <w:next w:val="Normal"/>
+    <w:link w:val="Heading3Char"/>
     <w:autoRedefine/>
     <w:uiPriority w:val="9"/>
     <w:unhideWhenUsed/>
@@ -10415,11 +10417,11 @@
       <w:szCs w:val="24"/>
     </w:rPr>
   </w:style>
-  <w:style w:type="paragraph" w:styleId="4">
+  <w:style w:type="paragraph" w:styleId="Heading4">
     <w:name w:val="heading 4"/>
-    <w:basedOn w:val="a0"/>
-    <w:next w:val="a0"/>
-    <w:link w:val="40"/>
+    <w:basedOn w:val="Normal"/>
+    <w:next w:val="Normal"/>
+    <w:link w:val="Heading4Char"/>
     <w:autoRedefine/>
     <w:uiPriority w:val="9"/>
     <w:unhideWhenUsed/>
@@ -10435,11 +10437,11 @@
       <w:color w:val="000000" w:themeColor="text1"/>
     </w:rPr>
   </w:style>
-  <w:style w:type="paragraph" w:styleId="5">
+  <w:style w:type="paragraph" w:styleId="Heading5">
     <w:name w:val="heading 5"/>
-    <w:basedOn w:val="4"/>
-    <w:next w:val="a0"/>
-    <w:link w:val="50"/>
+    <w:basedOn w:val="Heading4"/>
+    <w:next w:val="Normal"/>
+    <w:link w:val="Heading5Char"/>
     <w:autoRedefine/>
     <w:uiPriority w:val="9"/>
     <w:unhideWhenUsed/>
@@ -10455,11 +10457,11 @@
       <w:sz w:val="18"/>
     </w:rPr>
   </w:style>
-  <w:style w:type="paragraph" w:styleId="6">
+  <w:style w:type="paragraph" w:styleId="Heading6">
     <w:name w:val="heading 6"/>
-    <w:basedOn w:val="a0"/>
-    <w:next w:val="a0"/>
-    <w:link w:val="60"/>
+    <w:basedOn w:val="Normal"/>
+    <w:next w:val="Normal"/>
+    <w:link w:val="Heading6Char"/>
     <w:uiPriority w:val="9"/>
     <w:unhideWhenUsed/>
     <w:qFormat/>
@@ -10481,11 +10483,11 @@
       <w:color w:val="17365D" w:themeColor="text2" w:themeShade="BF"/>
     </w:rPr>
   </w:style>
-  <w:style w:type="paragraph" w:styleId="7">
+  <w:style w:type="paragraph" w:styleId="Heading7">
     <w:name w:val="heading 7"/>
-    <w:basedOn w:val="a0"/>
-    <w:next w:val="a0"/>
-    <w:link w:val="70"/>
+    <w:basedOn w:val="Normal"/>
+    <w:next w:val="Normal"/>
+    <w:link w:val="Heading7Char"/>
     <w:uiPriority w:val="9"/>
     <w:unhideWhenUsed/>
     <w:qFormat/>
@@ -10507,11 +10509,11 @@
       <w:color w:val="404040" w:themeColor="text1" w:themeTint="BF"/>
     </w:rPr>
   </w:style>
-  <w:style w:type="paragraph" w:styleId="8">
+  <w:style w:type="paragraph" w:styleId="Heading8">
     <w:name w:val="heading 8"/>
-    <w:basedOn w:val="a0"/>
-    <w:next w:val="a0"/>
-    <w:link w:val="80"/>
+    <w:basedOn w:val="Normal"/>
+    <w:next w:val="Normal"/>
+    <w:link w:val="Heading8Char"/>
     <w:uiPriority w:val="9"/>
     <w:unhideWhenUsed/>
     <w:qFormat/>
@@ -10531,11 +10533,11 @@
       <w:color w:val="404040" w:themeColor="text1" w:themeTint="BF"/>
     </w:rPr>
   </w:style>
-  <w:style w:type="paragraph" w:styleId="9">
+  <w:style w:type="paragraph" w:styleId="Heading9">
     <w:name w:val="heading 9"/>
-    <w:basedOn w:val="a0"/>
-    <w:next w:val="a0"/>
-    <w:link w:val="90"/>
+    <w:basedOn w:val="Normal"/>
+    <w:next w:val="Normal"/>
+    <w:link w:val="Heading9Char"/>
     <w:uiPriority w:val="9"/>
     <w:unhideWhenUsed/>
     <w:qFormat/>
@@ -10557,13 +10559,13 @@
       <w:color w:val="404040" w:themeColor="text1" w:themeTint="BF"/>
     </w:rPr>
   </w:style>
-  <w:style w:type="character" w:default="1" w:styleId="a2">
+  <w:style w:type="character" w:default="1" w:styleId="DefaultParagraphFont">
     <w:name w:val="Default Paragraph Font"/>
     <w:uiPriority w:val="1"/>
     <w:semiHidden/>
     <w:unhideWhenUsed/>
   </w:style>
-  <w:style w:type="table" w:default="1" w:styleId="a3">
+  <w:style w:type="table" w:default="1" w:styleId="TableNormal">
     <w:name w:val="Normal Table"/>
     <w:uiPriority w:val="99"/>
     <w:semiHidden/>
@@ -10578,16 +10580,16 @@
       </w:tblCellMar>
     </w:tblPr>
   </w:style>
-  <w:style w:type="numbering" w:default="1" w:styleId="a4">
+  <w:style w:type="numbering" w:default="1" w:styleId="NoList">
     <w:name w:val="No List"/>
     <w:uiPriority w:val="99"/>
     <w:semiHidden/>
     <w:unhideWhenUsed/>
   </w:style>
-  <w:style w:type="paragraph" w:styleId="a1">
+  <w:style w:type="paragraph" w:styleId="BodyText">
     <w:name w:val="Body Text"/>
-    <w:basedOn w:val="a0"/>
-    <w:link w:val="a5"/>
+    <w:basedOn w:val="Normal"/>
+    <w:link w:val="BodyTextChar"/>
     <w:autoRedefine/>
     <w:qFormat/>
     <w:rsid w:val="00082EB2"/>
@@ -10597,12 +10599,12 @@
   </w:style>
   <w:style w:type="paragraph" w:customStyle="1" w:styleId="FirstParagraph">
     <w:name w:val="First Paragraph"/>
-    <w:basedOn w:val="a1"/>
-    <w:next w:val="a1"/>
+    <w:basedOn w:val="BodyText"/>
+    <w:next w:val="BodyText"/>
   </w:style>
   <w:style w:type="paragraph" w:customStyle="1" w:styleId="Compact">
     <w:name w:val="Compact"/>
-    <w:basedOn w:val="a1"/>
+    <w:basedOn w:val="BodyText"/>
     <w:autoRedefine/>
     <w:qFormat/>
     <w:rsid w:val="00170F12"/>
@@ -10614,11 +10616,11 @@
       <w:lang w:eastAsia="ja-JP"/>
     </w:rPr>
   </w:style>
-  <w:style w:type="paragraph" w:styleId="a6">
+  <w:style w:type="paragraph" w:styleId="Title">
     <w:name w:val="Title"/>
-    <w:basedOn w:val="a0"/>
-    <w:next w:val="a0"/>
-    <w:link w:val="a7"/>
+    <w:basedOn w:val="Normal"/>
+    <w:next w:val="Normal"/>
+    <w:link w:val="TitleChar"/>
     <w:autoRedefine/>
     <w:uiPriority w:val="10"/>
     <w:qFormat/>
@@ -10639,11 +10641,11 @@
       <w:lang w:eastAsia="ja-JP"/>
     </w:rPr>
   </w:style>
-  <w:style w:type="paragraph" w:styleId="a8">
+  <w:style w:type="paragraph" w:styleId="Subtitle">
     <w:name w:val="Subtitle"/>
-    <w:basedOn w:val="a0"/>
-    <w:next w:val="a0"/>
-    <w:link w:val="a9"/>
+    <w:basedOn w:val="Normal"/>
+    <w:next w:val="Normal"/>
+    <w:link w:val="SubtitleChar"/>
     <w:autoRedefine/>
     <w:uiPriority w:val="11"/>
     <w:qFormat/>
@@ -10660,8 +10662,8 @@
   </w:style>
   <w:style w:type="paragraph" w:customStyle="1" w:styleId="Author">
     <w:name w:val="Author"/>
-    <w:basedOn w:val="a1"/>
-    <w:next w:val="a1"/>
+    <w:basedOn w:val="BodyText"/>
+    <w:next w:val="BodyText"/>
     <w:autoRedefine/>
     <w:qFormat/>
     <w:rsid w:val="00635504"/>
@@ -10685,10 +10687,10 @@
       </w14:textOutline>
     </w:rPr>
   </w:style>
-  <w:style w:type="paragraph" w:styleId="aa">
+  <w:style w:type="paragraph" w:styleId="Date">
     <w:name w:val="Date"/>
-    <w:basedOn w:val="a1"/>
-    <w:next w:val="a1"/>
+    <w:basedOn w:val="BodyText"/>
+    <w:next w:val="BodyText"/>
     <w:autoRedefine/>
     <w:qFormat/>
     <w:rsid w:val="00CC5A35"/>
@@ -10705,19 +10707,19 @@
   <w:style w:type="paragraph" w:customStyle="1" w:styleId="Abstract">
     <w:name w:val="Abstract"/>
     <w:basedOn w:val="Author"/>
-    <w:next w:val="a1"/>
+    <w:next w:val="BodyText"/>
     <w:autoRedefine/>
     <w:qFormat/>
     <w:rsid w:val="00EE4566"/>
   </w:style>
-  <w:style w:type="paragraph" w:styleId="ab">
+  <w:style w:type="paragraph" w:styleId="Bibliography">
     <w:name w:val="Bibliography"/>
-    <w:basedOn w:val="a0"/>
-  </w:style>
-  <w:style w:type="paragraph" w:styleId="ac">
+    <w:basedOn w:val="Normal"/>
+  </w:style>
+  <w:style w:type="paragraph" w:styleId="BlockText">
     <w:name w:val="Block Text"/>
-    <w:basedOn w:val="a1"/>
-    <w:next w:val="a1"/>
+    <w:basedOn w:val="BodyText"/>
+    <w:next w:val="BodyText"/>
     <w:autoRedefine/>
     <w:uiPriority w:val="9"/>
     <w:unhideWhenUsed/>
@@ -10734,9 +10736,9 @@
       <w:szCs w:val="18"/>
     </w:rPr>
   </w:style>
-  <w:style w:type="paragraph" w:styleId="ad">
+  <w:style w:type="paragraph" w:styleId="FootnoteText">
     <w:name w:val="footnote text"/>
-    <w:basedOn w:val="a0"/>
+    <w:basedOn w:val="Normal"/>
     <w:autoRedefine/>
     <w:uiPriority w:val="9"/>
     <w:unhideWhenUsed/>
@@ -10749,7 +10751,7 @@
   </w:style>
   <w:style w:type="paragraph" w:customStyle="1" w:styleId="DefinitionTerm">
     <w:name w:val="Definition Term"/>
-    <w:basedOn w:val="a0"/>
+    <w:basedOn w:val="Normal"/>
     <w:next w:val="Definition"/>
     <w:pPr>
       <w:keepNext/>
@@ -10761,14 +10763,14 @@
   </w:style>
   <w:style w:type="paragraph" w:customStyle="1" w:styleId="Definition">
     <w:name w:val="Definition"/>
-    <w:basedOn w:val="a1"/>
+    <w:basedOn w:val="BodyText"/>
     <w:autoRedefine/>
   </w:style>
-  <w:style w:type="paragraph" w:styleId="ae">
+  <w:style w:type="paragraph" w:styleId="Caption">
     <w:name w:val="caption"/>
-    <w:basedOn w:val="a0"/>
-    <w:next w:val="a0"/>
-    <w:link w:val="af"/>
+    <w:basedOn w:val="Normal"/>
+    <w:next w:val="Normal"/>
+    <w:link w:val="CaptionChar"/>
     <w:autoRedefine/>
     <w:uiPriority w:val="35"/>
     <w:unhideWhenUsed/>
@@ -10783,7 +10785,7 @@
   </w:style>
   <w:style w:type="paragraph" w:customStyle="1" w:styleId="TableCaption">
     <w:name w:val="Table Caption"/>
-    <w:basedOn w:val="ae"/>
+    <w:basedOn w:val="Caption"/>
     <w:autoRedefine/>
     <w:qFormat/>
     <w:rsid w:val="00F22616"/>
@@ -10804,7 +10806,7 @@
   </w:style>
   <w:style w:type="paragraph" w:customStyle="1" w:styleId="Figure">
     <w:name w:val="Figure"/>
-    <w:basedOn w:val="a0"/>
+    <w:basedOn w:val="Normal"/>
   </w:style>
   <w:style w:type="paragraph" w:customStyle="1" w:styleId="FigurewithCaption">
     <w:name w:val="Figure with Caption"/>
@@ -10813,10 +10815,10 @@
       <w:keepNext/>
     </w:pPr>
   </w:style>
-  <w:style w:type="character" w:customStyle="1" w:styleId="af">
-    <w:name w:val="図表番号 (文字)"/>
-    <w:basedOn w:val="a2"/>
-    <w:link w:val="ae"/>
+  <w:style w:type="character" w:customStyle="1" w:styleId="CaptionChar">
+    <w:name w:val="Caption Char"/>
+    <w:basedOn w:val="DefaultParagraphFont"/>
+    <w:link w:val="Caption"/>
     <w:uiPriority w:val="35"/>
     <w:rsid w:val="007908FF"/>
     <w:rPr>
@@ -10828,7 +10830,7 @@
   </w:style>
   <w:style w:type="character" w:customStyle="1" w:styleId="VerbatimChar">
     <w:name w:val="Verbatim Char"/>
-    <w:basedOn w:val="a2"/>
+    <w:basedOn w:val="DefaultParagraphFont"/>
     <w:uiPriority w:val="1"/>
     <w:qFormat/>
     <w:rsid w:val="00AF4BC0"/>
@@ -10838,18 +10840,18 @@
       <w:shd w:val="clear" w:color="A6A6A6" w:themeColor="background1" w:themeShade="A6" w:fill="F2F2F2" w:themeFill="background1" w:themeFillShade="F2"/>
     </w:rPr>
   </w:style>
-  <w:style w:type="character" w:styleId="af0">
+  <w:style w:type="character" w:styleId="FootnoteReference">
     <w:name w:val="footnote reference"/>
-    <w:basedOn w:val="a2"/>
+    <w:basedOn w:val="DefaultParagraphFont"/>
     <w:unhideWhenUsed/>
     <w:rsid w:val="00E57EAE"/>
     <w:rPr>
       <w:vertAlign w:val="superscript"/>
     </w:rPr>
   </w:style>
-  <w:style w:type="character" w:styleId="af1">
+  <w:style w:type="character" w:styleId="Hyperlink">
     <w:name w:val="Hyperlink"/>
-    <w:basedOn w:val="a2"/>
+    <w:basedOn w:val="DefaultParagraphFont"/>
     <w:uiPriority w:val="99"/>
     <w:qFormat/>
     <w:rsid w:val="00720A34"/>
@@ -10858,10 +10860,10 @@
       <w:u w:val="single"/>
     </w:rPr>
   </w:style>
-  <w:style w:type="paragraph" w:styleId="af2">
+  <w:style w:type="paragraph" w:styleId="TOCHeading">
     <w:name w:val="TOC Heading"/>
-    <w:basedOn w:val="1"/>
-    <w:next w:val="a0"/>
+    <w:basedOn w:val="Heading1"/>
+    <w:next w:val="Normal"/>
     <w:autoRedefine/>
     <w:uiPriority w:val="39"/>
     <w:unhideWhenUsed/>
@@ -10884,10 +10886,10 @@
       <w:szCs w:val="24"/>
     </w:rPr>
   </w:style>
-  <w:style w:type="paragraph" w:styleId="af3">
+  <w:style w:type="paragraph" w:styleId="Header">
     <w:name w:val="header"/>
-    <w:basedOn w:val="a0"/>
-    <w:link w:val="af4"/>
+    <w:basedOn w:val="Normal"/>
+    <w:link w:val="HeaderChar"/>
     <w:uiPriority w:val="99"/>
     <w:unhideWhenUsed/>
     <w:rsid w:val="00C17E2B"/>
@@ -10899,10 +10901,10 @@
       <w:snapToGrid w:val="0"/>
     </w:pPr>
   </w:style>
-  <w:style w:type="character" w:customStyle="1" w:styleId="af4">
-    <w:name w:val="ヘッダー (文字)"/>
-    <w:basedOn w:val="a2"/>
-    <w:link w:val="af3"/>
+  <w:style w:type="character" w:customStyle="1" w:styleId="HeaderChar">
+    <w:name w:val="Header Char"/>
+    <w:basedOn w:val="DefaultParagraphFont"/>
+    <w:link w:val="Header"/>
     <w:uiPriority w:val="99"/>
     <w:rsid w:val="00C17E2B"/>
     <w:rPr>
@@ -10911,10 +10913,10 @@
       <w:szCs w:val="20"/>
     </w:rPr>
   </w:style>
-  <w:style w:type="paragraph" w:styleId="af5">
+  <w:style w:type="paragraph" w:styleId="Footer">
     <w:name w:val="footer"/>
-    <w:basedOn w:val="a0"/>
-    <w:link w:val="af6"/>
+    <w:basedOn w:val="Normal"/>
+    <w:link w:val="FooterChar"/>
     <w:autoRedefine/>
     <w:uiPriority w:val="99"/>
     <w:unhideWhenUsed/>
@@ -10933,10 +10935,10 @@
       <w:szCs w:val="24"/>
     </w:rPr>
   </w:style>
-  <w:style w:type="character" w:customStyle="1" w:styleId="af6">
-    <w:name w:val="フッター (文字)"/>
-    <w:basedOn w:val="a2"/>
-    <w:link w:val="af5"/>
+  <w:style w:type="character" w:customStyle="1" w:styleId="FooterChar">
+    <w:name w:val="Footer Char"/>
+    <w:basedOn w:val="DefaultParagraphFont"/>
+    <w:link w:val="Footer"/>
     <w:uiPriority w:val="99"/>
     <w:rsid w:val="009947A2"/>
     <w:rPr>
@@ -10945,9 +10947,9 @@
       <w:szCs w:val="24"/>
     </w:rPr>
   </w:style>
-  <w:style w:type="paragraph" w:styleId="af7">
+  <w:style w:type="paragraph" w:styleId="ListParagraph">
     <w:name w:val="List Paragraph"/>
-    <w:basedOn w:val="a0"/>
+    <w:basedOn w:val="Normal"/>
     <w:uiPriority w:val="34"/>
     <w:qFormat/>
     <w:rsid w:val="00AB053E"/>
@@ -10955,10 +10957,10 @@
       <w:ind w:left="720"/>
     </w:pPr>
   </w:style>
-  <w:style w:type="character" w:customStyle="1" w:styleId="60">
-    <w:name w:val="見出し 6 (文字)"/>
-    <w:basedOn w:val="a2"/>
-    <w:link w:val="6"/>
+  <w:style w:type="character" w:customStyle="1" w:styleId="Heading6Char">
+    <w:name w:val="Heading 6 Char"/>
+    <w:basedOn w:val="DefaultParagraphFont"/>
+    <w:link w:val="Heading6"/>
     <w:uiPriority w:val="9"/>
     <w:rsid w:val="00313492"/>
     <w:rPr>
@@ -10969,18 +10971,18 @@
       <w:sz w:val="20"/>
     </w:rPr>
   </w:style>
-  <w:style w:type="character" w:styleId="af8">
+  <w:style w:type="character" w:styleId="PlaceholderText">
     <w:name w:val="Placeholder Text"/>
-    <w:basedOn w:val="a2"/>
+    <w:basedOn w:val="DefaultParagraphFont"/>
     <w:semiHidden/>
     <w:rsid w:val="007C0B1F"/>
     <w:rPr>
       <w:color w:val="808080"/>
     </w:rPr>
   </w:style>
-  <w:style w:type="paragraph" w:styleId="af9">
+  <w:style w:type="paragraph" w:styleId="NoSpacing">
     <w:name w:val="No Spacing"/>
-    <w:link w:val="afa"/>
+    <w:link w:val="NoSpacingChar"/>
     <w:uiPriority w:val="1"/>
     <w:qFormat/>
     <w:rsid w:val="00313492"/>
@@ -10988,26 +10990,26 @@
       <w:spacing w:after="0" w:line="240" w:lineRule="auto"/>
     </w:pPr>
   </w:style>
-  <w:style w:type="character" w:customStyle="1" w:styleId="afa">
-    <w:name w:val="行間詰め (文字)"/>
-    <w:basedOn w:val="a2"/>
-    <w:link w:val="af9"/>
+  <w:style w:type="character" w:customStyle="1" w:styleId="NoSpacingChar">
+    <w:name w:val="No Spacing Char"/>
+    <w:basedOn w:val="DefaultParagraphFont"/>
+    <w:link w:val="NoSpacing"/>
     <w:uiPriority w:val="1"/>
     <w:rsid w:val="00EF0C6F"/>
   </w:style>
-  <w:style w:type="paragraph" w:styleId="12">
+  <w:style w:type="paragraph" w:styleId="TOC1">
     <w:name w:val="toc 1"/>
-    <w:basedOn w:val="a0"/>
-    <w:next w:val="a0"/>
+    <w:basedOn w:val="Normal"/>
+    <w:next w:val="Normal"/>
     <w:autoRedefine/>
     <w:uiPriority w:val="39"/>
     <w:unhideWhenUsed/>
     <w:qFormat/>
-    <w:rsid w:val="00E12099"/>
+    <w:rsid w:val="00DE40EA"/>
     <w:pPr>
       <w:tabs>
         <w:tab w:val="left" w:pos="567"/>
-        <w:tab w:val="right" w:leader="dot" w:pos="8148"/>
+        <w:tab w:val="right" w:leader="dot" w:pos="8902"/>
       </w:tabs>
       <w:spacing w:before="60" w:line="245" w:lineRule="auto"/>
     </w:pPr>
@@ -11019,7 +11021,7 @@
   </w:style>
   <w:style w:type="table" w:customStyle="1" w:styleId="Centered">
     <w:name w:val="Centered"/>
-    <w:basedOn w:val="a3"/>
+    <w:basedOn w:val="TableNormal"/>
     <w:uiPriority w:val="99"/>
     <w:rsid w:val="0061754E"/>
     <w:pPr>
@@ -11042,9 +11044,9 @@
       </w:tcPr>
     </w:tblStylePr>
   </w:style>
-  <w:style w:type="table" w:customStyle="1" w:styleId="110">
+  <w:style w:type="table" w:customStyle="1" w:styleId="11">
     <w:name w:val="標準の表 11"/>
-    <w:basedOn w:val="a3"/>
+    <w:basedOn w:val="TableNormal"/>
     <w:rsid w:val="001B53B3"/>
     <w:pPr>
       <w:spacing w:after="0"/>
@@ -11104,9 +11106,9 @@
       </w:tcPr>
     </w:tblStylePr>
   </w:style>
-  <w:style w:type="table" w:styleId="afb">
+  <w:style w:type="table" w:styleId="TableGrid">
     <w:name w:val="Table Grid"/>
-    <w:basedOn w:val="a3"/>
+    <w:basedOn w:val="TableNormal"/>
     <w:rsid w:val="004D5B15"/>
     <w:pPr>
       <w:spacing w:after="0"/>
@@ -11122,9 +11124,9 @@
       </w:tblBorders>
     </w:tblPr>
   </w:style>
-  <w:style w:type="table" w:styleId="13">
+  <w:style w:type="table" w:styleId="TableClassic1">
     <w:name w:val="Table Classic 1"/>
-    <w:basedOn w:val="a3"/>
+    <w:basedOn w:val="TableNormal"/>
     <w:semiHidden/>
     <w:unhideWhenUsed/>
     <w:rsid w:val="001B7892"/>
@@ -11203,9 +11205,9 @@
       </w:tcPr>
     </w:tblStylePr>
   </w:style>
-  <w:style w:type="table" w:customStyle="1" w:styleId="210">
+  <w:style w:type="table" w:customStyle="1" w:styleId="21">
     <w:name w:val="標準の表 21"/>
-    <w:basedOn w:val="a3"/>
+    <w:basedOn w:val="TableNormal"/>
     <w:rsid w:val="00A113D2"/>
     <w:pPr>
       <w:spacing w:after="0"/>
@@ -11282,9 +11284,9 @@
       </w:tcPr>
     </w:tblStylePr>
   </w:style>
-  <w:style w:type="table" w:styleId="14">
+  <w:style w:type="table" w:styleId="TableGrid1">
     <w:name w:val="Table Grid 1"/>
-    <w:basedOn w:val="a3"/>
+    <w:basedOn w:val="TableNormal"/>
     <w:semiHidden/>
     <w:unhideWhenUsed/>
     <w:rsid w:val="00A113D2"/>
@@ -11337,10 +11339,10 @@
       </w:tcPr>
     </w:tblStylePr>
   </w:style>
-  <w:style w:type="paragraph" w:styleId="afc">
+  <w:style w:type="paragraph" w:styleId="BalloonText">
     <w:name w:val="Balloon Text"/>
-    <w:basedOn w:val="a0"/>
-    <w:link w:val="afd"/>
+    <w:basedOn w:val="Normal"/>
+    <w:link w:val="BalloonTextChar"/>
     <w:semiHidden/>
     <w:unhideWhenUsed/>
     <w:rsid w:val="009E1693"/>
@@ -11350,10 +11352,10 @@
       <w:szCs w:val="18"/>
     </w:rPr>
   </w:style>
-  <w:style w:type="character" w:customStyle="1" w:styleId="afd">
-    <w:name w:val="吹き出し (文字)"/>
-    <w:basedOn w:val="a2"/>
-    <w:link w:val="afc"/>
+  <w:style w:type="character" w:customStyle="1" w:styleId="BalloonTextChar">
+    <w:name w:val="Balloon Text Char"/>
+    <w:basedOn w:val="DefaultParagraphFont"/>
+    <w:link w:val="BalloonText"/>
     <w:semiHidden/>
     <w:rsid w:val="009E1693"/>
     <w:rPr>
@@ -11362,10 +11364,10 @@
       <w:szCs w:val="18"/>
     </w:rPr>
   </w:style>
-  <w:style w:type="character" w:customStyle="1" w:styleId="11">
-    <w:name w:val="見出し 1 (文字)"/>
-    <w:basedOn w:val="a2"/>
-    <w:link w:val="1"/>
+  <w:style w:type="character" w:customStyle="1" w:styleId="Heading1Char">
+    <w:name w:val="Heading 1 Char"/>
+    <w:basedOn w:val="DefaultParagraphFont"/>
+    <w:link w:val="Heading1"/>
     <w:uiPriority w:val="9"/>
     <w:rsid w:val="005B012C"/>
     <w:rPr>
@@ -11375,10 +11377,10 @@
       <w:szCs w:val="36"/>
     </w:rPr>
   </w:style>
-  <w:style w:type="character" w:customStyle="1" w:styleId="21">
-    <w:name w:val="見出し 2 (文字)"/>
-    <w:basedOn w:val="a2"/>
-    <w:link w:val="20"/>
+  <w:style w:type="character" w:customStyle="1" w:styleId="Heading2Char">
+    <w:name w:val="Heading 2 Char"/>
+    <w:basedOn w:val="DefaultParagraphFont"/>
+    <w:link w:val="Heading2"/>
     <w:uiPriority w:val="9"/>
     <w:rsid w:val="005B012C"/>
     <w:rPr>
@@ -11388,10 +11390,10 @@
       <w:szCs w:val="28"/>
     </w:rPr>
   </w:style>
-  <w:style w:type="character" w:customStyle="1" w:styleId="31">
-    <w:name w:val="見出し 3 (文字)"/>
-    <w:basedOn w:val="a2"/>
-    <w:link w:val="30"/>
+  <w:style w:type="character" w:customStyle="1" w:styleId="Heading3Char">
+    <w:name w:val="Heading 3 Char"/>
+    <w:basedOn w:val="DefaultParagraphFont"/>
+    <w:link w:val="Heading3"/>
     <w:uiPriority w:val="9"/>
     <w:rsid w:val="005B012C"/>
     <w:rPr>
@@ -11401,10 +11403,10 @@
       <w:szCs w:val="24"/>
     </w:rPr>
   </w:style>
-  <w:style w:type="character" w:customStyle="1" w:styleId="40">
-    <w:name w:val="見出し 4 (文字)"/>
-    <w:basedOn w:val="a2"/>
-    <w:link w:val="4"/>
+  <w:style w:type="character" w:customStyle="1" w:styleId="Heading4Char">
+    <w:name w:val="Heading 4 Char"/>
+    <w:basedOn w:val="DefaultParagraphFont"/>
+    <w:link w:val="Heading4"/>
     <w:uiPriority w:val="9"/>
     <w:rsid w:val="005B012C"/>
     <w:rPr>
@@ -11415,10 +11417,10 @@
       <w:szCs w:val="20"/>
     </w:rPr>
   </w:style>
-  <w:style w:type="character" w:customStyle="1" w:styleId="50">
-    <w:name w:val="見出し 5 (文字)"/>
-    <w:basedOn w:val="a2"/>
-    <w:link w:val="5"/>
+  <w:style w:type="character" w:customStyle="1" w:styleId="Heading5Char">
+    <w:name w:val="Heading 5 Char"/>
+    <w:basedOn w:val="DefaultParagraphFont"/>
+    <w:link w:val="Heading5"/>
     <w:uiPriority w:val="9"/>
     <w:rsid w:val="00A9252F"/>
     <w:rPr>
@@ -11430,10 +11432,10 @@
       <w:sz w:val="18"/>
     </w:rPr>
   </w:style>
-  <w:style w:type="character" w:customStyle="1" w:styleId="70">
-    <w:name w:val="見出し 7 (文字)"/>
-    <w:basedOn w:val="a2"/>
-    <w:link w:val="7"/>
+  <w:style w:type="character" w:customStyle="1" w:styleId="Heading7Char">
+    <w:name w:val="Heading 7 Char"/>
+    <w:basedOn w:val="DefaultParagraphFont"/>
+    <w:link w:val="Heading7"/>
     <w:uiPriority w:val="9"/>
     <w:rsid w:val="00313492"/>
     <w:rPr>
@@ -11444,10 +11446,10 @@
       <w:sz w:val="20"/>
     </w:rPr>
   </w:style>
-  <w:style w:type="character" w:customStyle="1" w:styleId="80">
-    <w:name w:val="見出し 8 (文字)"/>
-    <w:basedOn w:val="a2"/>
-    <w:link w:val="8"/>
+  <w:style w:type="character" w:customStyle="1" w:styleId="Heading8Char">
+    <w:name w:val="Heading 8 Char"/>
+    <w:basedOn w:val="DefaultParagraphFont"/>
+    <w:link w:val="Heading8"/>
     <w:uiPriority w:val="9"/>
     <w:rsid w:val="00313492"/>
     <w:rPr>
@@ -11457,10 +11459,10 @@
       <w:szCs w:val="20"/>
     </w:rPr>
   </w:style>
-  <w:style w:type="character" w:customStyle="1" w:styleId="90">
-    <w:name w:val="見出し 9 (文字)"/>
-    <w:basedOn w:val="a2"/>
-    <w:link w:val="9"/>
+  <w:style w:type="character" w:customStyle="1" w:styleId="Heading9Char">
+    <w:name w:val="Heading 9 Char"/>
+    <w:basedOn w:val="DefaultParagraphFont"/>
+    <w:link w:val="Heading9"/>
     <w:uiPriority w:val="9"/>
     <w:rsid w:val="00313492"/>
     <w:rPr>
@@ -11472,10 +11474,10 @@
       <w:szCs w:val="20"/>
     </w:rPr>
   </w:style>
-  <w:style w:type="character" w:customStyle="1" w:styleId="a7">
-    <w:name w:val="表題 (文字)"/>
-    <w:basedOn w:val="a2"/>
-    <w:link w:val="a6"/>
+  <w:style w:type="character" w:customStyle="1" w:styleId="TitleChar">
+    <w:name w:val="Title Char"/>
+    <w:basedOn w:val="DefaultParagraphFont"/>
+    <w:link w:val="Title"/>
     <w:uiPriority w:val="10"/>
     <w:rsid w:val="001020B1"/>
     <w:rPr>
@@ -11487,10 +11489,10 @@
       <w:lang w:eastAsia="ja-JP"/>
     </w:rPr>
   </w:style>
-  <w:style w:type="character" w:customStyle="1" w:styleId="a9">
-    <w:name w:val="副題 (文字)"/>
-    <w:basedOn w:val="a2"/>
-    <w:link w:val="a8"/>
+  <w:style w:type="character" w:customStyle="1" w:styleId="SubtitleChar">
+    <w:name w:val="Subtitle Char"/>
+    <w:basedOn w:val="DefaultParagraphFont"/>
+    <w:link w:val="Subtitle"/>
     <w:uiPriority w:val="11"/>
     <w:rsid w:val="00905AF0"/>
     <w:rPr>
@@ -11501,9 +11503,9 @@
       <w:szCs w:val="20"/>
     </w:rPr>
   </w:style>
-  <w:style w:type="character" w:styleId="afe">
+  <w:style w:type="character" w:styleId="Strong">
     <w:name w:val="Strong"/>
-    <w:basedOn w:val="a2"/>
+    <w:basedOn w:val="DefaultParagraphFont"/>
     <w:uiPriority w:val="22"/>
     <w:qFormat/>
     <w:rsid w:val="00313492"/>
@@ -11513,9 +11515,9 @@
       <w:color w:val="000000" w:themeColor="text1"/>
     </w:rPr>
   </w:style>
-  <w:style w:type="character" w:styleId="aff">
+  <w:style w:type="character" w:styleId="Emphasis">
     <w:name w:val="Emphasis"/>
-    <w:basedOn w:val="a2"/>
+    <w:basedOn w:val="DefaultParagraphFont"/>
     <w:uiPriority w:val="20"/>
     <w:qFormat/>
     <w:rsid w:val="00313492"/>
@@ -11525,11 +11527,11 @@
       <w:color w:val="auto"/>
     </w:rPr>
   </w:style>
-  <w:style w:type="paragraph" w:styleId="aff0">
+  <w:style w:type="paragraph" w:styleId="Quote">
     <w:name w:val="Quote"/>
-    <w:basedOn w:val="a0"/>
-    <w:next w:val="a0"/>
-    <w:link w:val="aff1"/>
+    <w:basedOn w:val="Normal"/>
+    <w:next w:val="Normal"/>
+    <w:link w:val="QuoteChar"/>
     <w:uiPriority w:val="29"/>
     <w:qFormat/>
     <w:rsid w:val="00313492"/>
@@ -11543,10 +11545,10 @@
       <w:color w:val="000000" w:themeColor="text1"/>
     </w:rPr>
   </w:style>
-  <w:style w:type="character" w:customStyle="1" w:styleId="aff1">
-    <w:name w:val="引用文 (文字)"/>
-    <w:basedOn w:val="a2"/>
-    <w:link w:val="aff0"/>
+  <w:style w:type="character" w:customStyle="1" w:styleId="QuoteChar">
+    <w:name w:val="Quote Char"/>
+    <w:basedOn w:val="DefaultParagraphFont"/>
+    <w:link w:val="Quote"/>
     <w:uiPriority w:val="29"/>
     <w:rsid w:val="00313492"/>
     <w:rPr>
@@ -11555,11 +11557,11 @@
       <w:color w:val="000000" w:themeColor="text1"/>
     </w:rPr>
   </w:style>
-  <w:style w:type="paragraph" w:styleId="22">
+  <w:style w:type="paragraph" w:styleId="IntenseQuote">
     <w:name w:val="Intense Quote"/>
-    <w:basedOn w:val="a0"/>
-    <w:next w:val="a0"/>
-    <w:link w:val="23"/>
+    <w:basedOn w:val="Normal"/>
+    <w:next w:val="Normal"/>
+    <w:link w:val="IntenseQuoteChar"/>
     <w:uiPriority w:val="30"/>
     <w:qFormat/>
     <w:rsid w:val="00313492"/>
@@ -11577,10 +11579,10 @@
       <w:color w:val="000000" w:themeColor="text1"/>
     </w:rPr>
   </w:style>
-  <w:style w:type="character" w:customStyle="1" w:styleId="23">
-    <w:name w:val="引用文 2 (文字)"/>
-    <w:basedOn w:val="a2"/>
-    <w:link w:val="22"/>
+  <w:style w:type="character" w:customStyle="1" w:styleId="IntenseQuoteChar">
+    <w:name w:val="Intense Quote Char"/>
+    <w:basedOn w:val="DefaultParagraphFont"/>
+    <w:link w:val="IntenseQuote"/>
     <w:uiPriority w:val="30"/>
     <w:rsid w:val="00313492"/>
     <w:rPr>
@@ -11588,9 +11590,9 @@
       <w:shd w:val="clear" w:color="auto" w:fill="F2F2F2" w:themeFill="background1" w:themeFillShade="F2"/>
     </w:rPr>
   </w:style>
-  <w:style w:type="character" w:styleId="aff2">
+  <w:style w:type="character" w:styleId="SubtleEmphasis">
     <w:name w:val="Subtle Emphasis"/>
-    <w:basedOn w:val="a2"/>
+    <w:basedOn w:val="DefaultParagraphFont"/>
     <w:uiPriority w:val="19"/>
     <w:qFormat/>
     <w:rsid w:val="00313492"/>
@@ -11600,9 +11602,9 @@
       <w:color w:val="404040" w:themeColor="text1" w:themeTint="BF"/>
     </w:rPr>
   </w:style>
-  <w:style w:type="character" w:styleId="24">
+  <w:style w:type="character" w:styleId="IntenseEmphasis">
     <w:name w:val="Intense Emphasis"/>
-    <w:basedOn w:val="a2"/>
+    <w:basedOn w:val="DefaultParagraphFont"/>
     <w:uiPriority w:val="21"/>
     <w:qFormat/>
     <w:rsid w:val="00313492"/>
@@ -11614,9 +11616,9 @@
       <w:caps/>
     </w:rPr>
   </w:style>
-  <w:style w:type="character" w:styleId="aff3">
+  <w:style w:type="character" w:styleId="SubtleReference">
     <w:name w:val="Subtle Reference"/>
-    <w:basedOn w:val="a2"/>
+    <w:basedOn w:val="DefaultParagraphFont"/>
     <w:uiPriority w:val="31"/>
     <w:qFormat/>
     <w:rsid w:val="00313492"/>
@@ -11626,9 +11628,9 @@
       <w:u w:val="single" w:color="7F7F7F" w:themeColor="text1" w:themeTint="80"/>
     </w:rPr>
   </w:style>
-  <w:style w:type="character" w:styleId="25">
+  <w:style w:type="character" w:styleId="IntenseReference">
     <w:name w:val="Intense Reference"/>
-    <w:basedOn w:val="a2"/>
+    <w:basedOn w:val="DefaultParagraphFont"/>
     <w:uiPriority w:val="32"/>
     <w:qFormat/>
     <w:rsid w:val="00313492"/>
@@ -11639,9 +11641,9 @@
       <w:u w:val="single"/>
     </w:rPr>
   </w:style>
-  <w:style w:type="character" w:styleId="aff4">
+  <w:style w:type="character" w:styleId="BookTitle">
     <w:name w:val="Book Title"/>
-    <w:basedOn w:val="a2"/>
+    <w:basedOn w:val="DefaultParagraphFont"/>
     <w:uiPriority w:val="33"/>
     <w:qFormat/>
     <w:rsid w:val="00313492"/>
@@ -11652,10 +11654,10 @@
       <w:spacing w:val="5"/>
     </w:rPr>
   </w:style>
-  <w:style w:type="paragraph" w:styleId="26">
+  <w:style w:type="paragraph" w:styleId="TOC2">
     <w:name w:val="toc 2"/>
-    <w:basedOn w:val="a0"/>
-    <w:next w:val="a0"/>
+    <w:basedOn w:val="Normal"/>
+    <w:next w:val="Normal"/>
     <w:autoRedefine/>
     <w:uiPriority w:val="39"/>
     <w:unhideWhenUsed/>
@@ -11670,10 +11672,10 @@
       <w:sz w:val="22"/>
     </w:rPr>
   </w:style>
-  <w:style w:type="paragraph" w:styleId="32">
+  <w:style w:type="paragraph" w:styleId="TOC3">
     <w:name w:val="toc 3"/>
-    <w:basedOn w:val="a0"/>
-    <w:next w:val="a0"/>
+    <w:basedOn w:val="Normal"/>
+    <w:next w:val="Normal"/>
     <w:autoRedefine/>
     <w:uiPriority w:val="39"/>
     <w:unhideWhenUsed/>
@@ -11683,10 +11685,10 @@
       <w:ind w:left="400"/>
     </w:pPr>
   </w:style>
-  <w:style w:type="character" w:customStyle="1" w:styleId="a5">
-    <w:name w:val="本文 (文字)"/>
-    <w:basedOn w:val="a2"/>
-    <w:link w:val="a1"/>
+  <w:style w:type="character" w:customStyle="1" w:styleId="BodyTextChar">
+    <w:name w:val="Body Text Char"/>
+    <w:basedOn w:val="DefaultParagraphFont"/>
+    <w:link w:val="BodyText"/>
     <w:rsid w:val="00082EB2"/>
     <w:rPr>
       <w:rFonts w:ascii="Source Han Sans Regular" w:eastAsia="Source Han Sans Regular" w:hAnsi="Source Han Sans Regular" w:cs="Source Han Sans Regular"/>
@@ -11694,10 +11696,10 @@
       <w:szCs w:val="20"/>
     </w:rPr>
   </w:style>
-  <w:style w:type="paragraph" w:styleId="aff5">
+  <w:style w:type="paragraph" w:styleId="DocumentMap">
     <w:name w:val="Document Map"/>
-    <w:basedOn w:val="a0"/>
-    <w:link w:val="aff6"/>
+    <w:basedOn w:val="Normal"/>
+    <w:link w:val="DocumentMapChar"/>
     <w:semiHidden/>
     <w:unhideWhenUsed/>
     <w:rsid w:val="00522479"/>
@@ -11707,10 +11709,10 @@
       <w:szCs w:val="24"/>
     </w:rPr>
   </w:style>
-  <w:style w:type="character" w:customStyle="1" w:styleId="aff6">
-    <w:name w:val="見出しマップ (文字)"/>
-    <w:basedOn w:val="a2"/>
-    <w:link w:val="aff5"/>
+  <w:style w:type="character" w:customStyle="1" w:styleId="DocumentMapChar">
+    <w:name w:val="Document Map Char"/>
+    <w:basedOn w:val="DefaultParagraphFont"/>
+    <w:link w:val="DocumentMap"/>
     <w:semiHidden/>
     <w:rsid w:val="00522479"/>
     <w:rPr>
@@ -11721,7 +11723,7 @@
   </w:style>
   <w:style w:type="paragraph" w:customStyle="1" w:styleId="HeadingUnnumbered1">
     <w:name w:val="Heading Unnumbered 1"/>
-    <w:basedOn w:val="1"/>
+    <w:basedOn w:val="Heading1"/>
     <w:autoRedefine/>
     <w:qFormat/>
     <w:rsid w:val="005E0ECC"/>
@@ -11733,7 +11735,7 @@
   </w:style>
   <w:style w:type="paragraph" w:customStyle="1" w:styleId="HeadingUnnumbered2">
     <w:name w:val="Heading Unnumbered 2"/>
-    <w:basedOn w:val="20"/>
+    <w:basedOn w:val="Heading2"/>
     <w:autoRedefine/>
     <w:qFormat/>
     <w:rsid w:val="005E0ECC"/>
@@ -11746,7 +11748,7 @@
   </w:style>
   <w:style w:type="paragraph" w:customStyle="1" w:styleId="HeadingUnnumbered3">
     <w:name w:val="Heading Unnumbered 3"/>
-    <w:basedOn w:val="30"/>
+    <w:basedOn w:val="Heading3"/>
     <w:autoRedefine/>
     <w:qFormat/>
     <w:rsid w:val="007F64DA"/>
@@ -11763,14 +11765,14 @@
   </w:style>
   <w:style w:type="paragraph" w:customStyle="1" w:styleId="HeadingUnnumbered4">
     <w:name w:val="Heading Unnumbered 4"/>
-    <w:basedOn w:val="4"/>
+    <w:basedOn w:val="Heading4"/>
     <w:autoRedefine/>
     <w:qFormat/>
     <w:rsid w:val="007F64DA"/>
   </w:style>
-  <w:style w:type="paragraph" w:styleId="a">
+  <w:style w:type="paragraph" w:styleId="ListBullet">
     <w:name w:val="List Bullet"/>
-    <w:basedOn w:val="a0"/>
+    <w:basedOn w:val="Normal"/>
     <w:unhideWhenUsed/>
     <w:rsid w:val="00277BAF"/>
     <w:pPr>
@@ -11779,9 +11781,9 @@
       </w:numPr>
     </w:pPr>
   </w:style>
-  <w:style w:type="paragraph" w:styleId="2">
+  <w:style w:type="paragraph" w:styleId="ListBullet2">
     <w:name w:val="List Bullet 2"/>
-    <w:basedOn w:val="a0"/>
+    <w:basedOn w:val="Normal"/>
     <w:unhideWhenUsed/>
     <w:rsid w:val="00277BAF"/>
     <w:pPr>
@@ -11790,9 +11792,9 @@
       </w:numPr>
     </w:pPr>
   </w:style>
-  <w:style w:type="paragraph" w:styleId="3">
+  <w:style w:type="paragraph" w:styleId="ListBullet3">
     <w:name w:val="List Bullet 3"/>
-    <w:basedOn w:val="a0"/>
+    <w:basedOn w:val="Normal"/>
     <w:unhideWhenUsed/>
     <w:rsid w:val="00277BAF"/>
     <w:pPr>
@@ -11803,7 +11805,7 @@
   </w:style>
   <w:style w:type="paragraph" w:customStyle="1" w:styleId="BulletList1">
     <w:name w:val="Bullet List 1"/>
-    <w:basedOn w:val="a"/>
+    <w:basedOn w:val="ListBullet"/>
     <w:autoRedefine/>
     <w:qFormat/>
     <w:rsid w:val="005B012C"/>
@@ -11815,22 +11817,22 @@
   </w:style>
   <w:style w:type="paragraph" w:customStyle="1" w:styleId="BulletList2">
     <w:name w:val="Bullet List 2"/>
-    <w:basedOn w:val="2"/>
+    <w:basedOn w:val="ListBullet2"/>
     <w:autoRedefine/>
     <w:qFormat/>
     <w:rsid w:val="00C86595"/>
   </w:style>
   <w:style w:type="paragraph" w:customStyle="1" w:styleId="BulletList3">
     <w:name w:val="Bullet List 3"/>
-    <w:basedOn w:val="3"/>
+    <w:basedOn w:val="ListBullet3"/>
     <w:autoRedefine/>
     <w:qFormat/>
     <w:rsid w:val="00277BAF"/>
   </w:style>
-  <w:style w:type="paragraph" w:styleId="41">
+  <w:style w:type="paragraph" w:styleId="TOC4">
     <w:name w:val="toc 4"/>
-    <w:basedOn w:val="a0"/>
-    <w:next w:val="a0"/>
+    <w:basedOn w:val="Normal"/>
+    <w:next w:val="Normal"/>
     <w:autoRedefine/>
     <w:unhideWhenUsed/>
     <w:rsid w:val="00CA0677"/>
@@ -11841,10 +11843,10 @@
       <w:rFonts w:asciiTheme="minorHAnsi" w:eastAsiaTheme="minorHAnsi"/>
     </w:rPr>
   </w:style>
-  <w:style w:type="paragraph" w:styleId="51">
+  <w:style w:type="paragraph" w:styleId="TOC5">
     <w:name w:val="toc 5"/>
-    <w:basedOn w:val="a0"/>
-    <w:next w:val="a0"/>
+    <w:basedOn w:val="Normal"/>
+    <w:next w:val="Normal"/>
     <w:autoRedefine/>
     <w:unhideWhenUsed/>
     <w:rsid w:val="00CA0677"/>
@@ -11855,10 +11857,10 @@
       <w:rFonts w:asciiTheme="minorHAnsi" w:eastAsiaTheme="minorHAnsi"/>
     </w:rPr>
   </w:style>
-  <w:style w:type="paragraph" w:styleId="61">
+  <w:style w:type="paragraph" w:styleId="TOC6">
     <w:name w:val="toc 6"/>
-    <w:basedOn w:val="a0"/>
-    <w:next w:val="a0"/>
+    <w:basedOn w:val="Normal"/>
+    <w:next w:val="Normal"/>
     <w:autoRedefine/>
     <w:unhideWhenUsed/>
     <w:rsid w:val="00CA0677"/>
@@ -11869,10 +11871,10 @@
       <w:rFonts w:asciiTheme="minorHAnsi" w:eastAsiaTheme="minorHAnsi"/>
     </w:rPr>
   </w:style>
-  <w:style w:type="paragraph" w:styleId="71">
+  <w:style w:type="paragraph" w:styleId="TOC7">
     <w:name w:val="toc 7"/>
-    <w:basedOn w:val="a0"/>
-    <w:next w:val="a0"/>
+    <w:basedOn w:val="Normal"/>
+    <w:next w:val="Normal"/>
     <w:autoRedefine/>
     <w:unhideWhenUsed/>
     <w:rsid w:val="00CA0677"/>
@@ -11883,10 +11885,10 @@
       <w:rFonts w:asciiTheme="minorHAnsi" w:eastAsiaTheme="minorHAnsi"/>
     </w:rPr>
   </w:style>
-  <w:style w:type="paragraph" w:styleId="81">
+  <w:style w:type="paragraph" w:styleId="TOC8">
     <w:name w:val="toc 8"/>
-    <w:basedOn w:val="a0"/>
-    <w:next w:val="a0"/>
+    <w:basedOn w:val="Normal"/>
+    <w:next w:val="Normal"/>
     <w:autoRedefine/>
     <w:unhideWhenUsed/>
     <w:rsid w:val="00CA0677"/>
@@ -11897,10 +11899,10 @@
       <w:rFonts w:asciiTheme="minorHAnsi" w:eastAsiaTheme="minorHAnsi"/>
     </w:rPr>
   </w:style>
-  <w:style w:type="paragraph" w:styleId="91">
+  <w:style w:type="paragraph" w:styleId="TOC9">
     <w:name w:val="toc 9"/>
-    <w:basedOn w:val="a0"/>
-    <w:next w:val="a0"/>
+    <w:basedOn w:val="Normal"/>
+    <w:next w:val="Normal"/>
     <w:autoRedefine/>
     <w:unhideWhenUsed/>
     <w:rsid w:val="00CA0677"/>
@@ -11913,8 +11915,8 @@
   </w:style>
   <w:style w:type="paragraph" w:customStyle="1" w:styleId="SourceCode">
     <w:name w:val="Source Code"/>
-    <w:basedOn w:val="a1"/>
-    <w:next w:val="a1"/>
+    <w:basedOn w:val="BodyText"/>
+    <w:next w:val="BodyText"/>
     <w:autoRedefine/>
     <w:qFormat/>
     <w:rsid w:val="00104086"/>
@@ -11958,9 +11960,9 @@
       </w:pBdr>
     </w:pPr>
   </w:style>
-  <w:style w:type="table" w:customStyle="1" w:styleId="15">
+  <w:style w:type="table" w:customStyle="1" w:styleId="10">
     <w:name w:val="表 (格子)1"/>
-    <w:basedOn w:val="afb"/>
+    <w:basedOn w:val="TableGrid"/>
     <w:uiPriority w:val="99"/>
     <w:rsid w:val="00C21404"/>
     <w:pPr>
@@ -11999,10 +12001,10 @@
       </w:rPr>
     </w:tblStylePr>
   </w:style>
-  <w:style w:type="paragraph" w:styleId="aff7">
+  <w:style w:type="paragraph" w:styleId="EndnoteText">
     <w:name w:val="endnote text"/>
-    <w:basedOn w:val="a0"/>
-    <w:link w:val="aff8"/>
+    <w:basedOn w:val="Normal"/>
+    <w:link w:val="EndnoteTextChar"/>
     <w:autoRedefine/>
     <w:semiHidden/>
     <w:unhideWhenUsed/>
@@ -12014,10 +12016,10 @@
       <w:sz w:val="16"/>
     </w:rPr>
   </w:style>
-  <w:style w:type="character" w:customStyle="1" w:styleId="aff8">
-    <w:name w:val="文末脚注文字列 (文字)"/>
-    <w:basedOn w:val="a2"/>
-    <w:link w:val="aff7"/>
+  <w:style w:type="character" w:customStyle="1" w:styleId="EndnoteTextChar">
+    <w:name w:val="Endnote Text Char"/>
+    <w:basedOn w:val="DefaultParagraphFont"/>
+    <w:link w:val="EndnoteText"/>
     <w:semiHidden/>
     <w:rsid w:val="00E57EAE"/>
     <w:rPr>
@@ -12025,9 +12027,9 @@
       <w:sz w:val="16"/>
     </w:rPr>
   </w:style>
-  <w:style w:type="character" w:styleId="aff9">
+  <w:style w:type="character" w:styleId="EndnoteReference">
     <w:name w:val="endnote reference"/>
-    <w:basedOn w:val="a2"/>
+    <w:basedOn w:val="DefaultParagraphFont"/>
     <w:semiHidden/>
     <w:unhideWhenUsed/>
     <w:rsid w:val="00E57EAE"/>
@@ -12389,7 +12391,7 @@
   </w:style>
   <w:style w:type="paragraph" w:customStyle="1" w:styleId="GraphicAnchor">
     <w:name w:val="Graphic Anchor"/>
-    <w:basedOn w:val="a1"/>
+    <w:basedOn w:val="BodyText"/>
     <w:autoRedefine/>
     <w:qFormat/>
     <w:rsid w:val="005B012C"/>
@@ -12453,7 +12455,7 @@
   </w:style>
   <w:style w:type="paragraph" w:customStyle="1" w:styleId="AppendixHeading1">
     <w:name w:val="Appendix Heading 1"/>
-    <w:basedOn w:val="1"/>
+    <w:basedOn w:val="Heading1"/>
     <w:autoRedefine/>
     <w:qFormat/>
     <w:rsid w:val="00507E56"/>
@@ -12465,7 +12467,7 @@
   </w:style>
   <w:style w:type="paragraph" w:customStyle="1" w:styleId="AppendixHeading2">
     <w:name w:val="Appendix Heading 2"/>
-    <w:basedOn w:val="20"/>
+    <w:basedOn w:val="Heading2"/>
     <w:autoRedefine/>
     <w:qFormat/>
     <w:rsid w:val="00507E56"/>
@@ -12477,7 +12479,7 @@
   </w:style>
   <w:style w:type="paragraph" w:customStyle="1" w:styleId="AppendixHeading3">
     <w:name w:val="Appendix Heading 3"/>
-    <w:basedOn w:val="30"/>
+    <w:basedOn w:val="Heading3"/>
     <w:autoRedefine/>
     <w:qFormat/>
     <w:rsid w:val="005640ED"/>
@@ -12489,8 +12491,8 @@
   </w:style>
   <w:style w:type="paragraph" w:customStyle="1" w:styleId="AppendixHeading4">
     <w:name w:val="Appendix Heading 4"/>
-    <w:basedOn w:val="4"/>
-    <w:next w:val="4"/>
+    <w:basedOn w:val="Heading4"/>
+    <w:next w:val="Heading4"/>
     <w:autoRedefine/>
     <w:qFormat/>
     <w:rsid w:val="00507E56"/>
@@ -12503,7 +12505,7 @@
   </w:style>
   <w:style w:type="paragraph" w:customStyle="1" w:styleId="AppendixHeading5">
     <w:name w:val="Appendix Heading 5"/>
-    <w:basedOn w:val="5"/>
+    <w:basedOn w:val="Heading5"/>
     <w:autoRedefine/>
     <w:qFormat/>
     <w:rsid w:val="00464F1E"/>
@@ -12542,7 +12544,7 @@
   </w:style>
   <w:style w:type="paragraph" w:customStyle="1" w:styleId="Note">
     <w:name w:val="Note"/>
-    <w:basedOn w:val="a1"/>
+    <w:basedOn w:val="BodyText"/>
     <w:autoRedefine/>
     <w:qFormat/>
     <w:rsid w:val="00A9252F"/>
@@ -12631,7 +12633,7 @@
   </w:style>
   <w:style w:type="paragraph" w:customStyle="1" w:styleId="TableHeadLeft">
     <w:name w:val="Table Head Left"/>
-    <w:basedOn w:val="a1"/>
+    <w:basedOn w:val="BodyText"/>
     <w:autoRedefine/>
     <w:qFormat/>
     <w:rsid w:val="00C17E2B"/>
@@ -12656,7 +12658,7 @@
   </w:style>
   <w:style w:type="paragraph" w:customStyle="1" w:styleId="HeadingUnnumbered5">
     <w:name w:val="Heading Unnumbered 5"/>
-    <w:basedOn w:val="5"/>
+    <w:basedOn w:val="Heading5"/>
     <w:autoRedefine/>
     <w:qFormat/>
     <w:rsid w:val="007F64DA"/>
@@ -12670,7 +12672,7 @@
       <w:szCs w:val="18"/>
     </w:rPr>
   </w:style>
-  <w:style w:type="numbering" w:customStyle="1" w:styleId="10">
+  <w:style w:type="numbering" w:customStyle="1" w:styleId="1">
     <w:name w:val="現在のリスト1"/>
     <w:uiPriority w:val="99"/>
     <w:rsid w:val="005B012C"/>
@@ -12680,9 +12682,9 @@
       </w:numPr>
     </w:pPr>
   </w:style>
-  <w:style w:type="character" w:styleId="affa">
+  <w:style w:type="character" w:styleId="FollowedHyperlink">
     <w:name w:val="FollowedHyperlink"/>
-    <w:basedOn w:val="a2"/>
+    <w:basedOn w:val="DefaultParagraphFont"/>
     <w:rsid w:val="00C17E2B"/>
     <w:rPr>
       <w:color w:val="800080" w:themeColor="followedHyperlink"/>
@@ -12691,7 +12693,7 @@
   </w:style>
   <w:style w:type="paragraph" w:customStyle="1" w:styleId="HiddenText">
     <w:name w:val="Hidden Text"/>
-    <w:basedOn w:val="a1"/>
+    <w:basedOn w:val="BodyText"/>
     <w:autoRedefine/>
     <w:qFormat/>
     <w:rsid w:val="00082EB2"/>
@@ -12702,9 +12704,9 @@
       <w:szCs w:val="18"/>
     </w:rPr>
   </w:style>
-  <w:style w:type="paragraph" w:customStyle="1" w:styleId="16">
+  <w:style w:type="paragraph" w:customStyle="1" w:styleId="12">
     <w:name w:val="スタイル1"/>
-    <w:basedOn w:val="a1"/>
+    <w:basedOn w:val="BodyText"/>
     <w:autoRedefine/>
     <w:qFormat/>
     <w:rsid w:val="00082EB2"/>

</xml_diff>

<commit_message>
update local_reference.docx - Figure Caption style inherits Body Text style
</commit_message>
<xml_diff>
--- a/docs/local_reference.docx
+++ b/docs/local_reference.docx
@@ -4974,6 +4974,11 @@
         <w:t xml:space="preserve"> Figure 1.1: Front image</w:t>
       </w:r>
     </w:p>
+    <w:p>
+      <w:pPr>
+        <w:pStyle w:val="BodyText"/>
+      </w:pPr>
+    </w:p>
     <w:sectPr>
       <w:headerReference w:type="even" r:id="rId10"/>
       <w:headerReference w:type="default" r:id="rId11"/>
@@ -5116,7 +5121,7 @@
         <w:noProof/>
         <w:color w:val="0F243E" w:themeColor="text2" w:themeShade="80"/>
       </w:rPr>
-      <w:instrText>3</w:instrText>
+      <w:instrText>9</w:instrText>
     </w:r>
     <w:r>
       <w:rPr>
@@ -5145,7 +5150,7 @@
         <w:noProof/>
         <w:color w:val="0F243E" w:themeColor="text2" w:themeShade="80"/>
       </w:rPr>
-      <w:t>3</w:t>
+      <w:t>9</w:t>
     </w:r>
     <w:r>
       <w:rPr>
@@ -11937,12 +11942,14 @@
   </w:style>
   <w:style w:type="paragraph" w:customStyle="1" w:styleId="FigureCaption">
     <w:name w:val="Figure Caption"/>
-    <w:basedOn w:val="ImageCaption"/>
+    <w:basedOn w:val="BodyText"/>
+    <w:next w:val="BodyText"/>
     <w:autoRedefine/>
     <w:qFormat/>
-    <w:rsid w:val="00F82367"/>
+    <w:rsid w:val="004B3E71"/>
     <w:pPr>
       <w:spacing w:afterLines="50" w:after="120"/>
+      <w:jc w:val="center"/>
     </w:pPr>
   </w:style>
   <w:style w:type="paragraph" w:customStyle="1" w:styleId="ImageDiv">

</xml_diff>

<commit_message>
update local_reference.docx - update graphic anchor style
</commit_message>
<xml_diff>
--- a/docs/local_reference.docx
+++ b/docs/local_reference.docx
@@ -5377,8 +5377,7 @@
 <w:hdr xmlns:wpc="http://schemas.microsoft.com/office/word/2010/wordprocessingCanvas" xmlns:cx="http://schemas.microsoft.com/office/drawing/2014/chartex" xmlns:cx1="http://schemas.microsoft.com/office/drawing/2015/9/8/chartex" xmlns:cx2="http://schemas.microsoft.com/office/drawing/2015/10/21/chartex" xmlns:cx3="http://schemas.microsoft.com/office/drawing/2016/5/9/chartex" xmlns:cx4="http://schemas.microsoft.com/office/drawing/2016/5/10/chartex" xmlns:cx5="http://schemas.microsoft.com/office/drawing/2016/5/11/chartex" xmlns:cx6="http://schemas.microsoft.com/office/drawing/2016/5/12/chartex" xmlns:cx7="http://schemas.microsoft.com/office/drawing/2016/5/13/chartex" xmlns:cx8="http://schemas.microsoft.com/office/drawing/2016/5/14/chartex" xmlns:mc="http://schemas.openxmlformats.org/markup-compatibility/2006" xmlns:aink="http://schemas.microsoft.com/office/drawing/2016/ink" xmlns:am3d="http://schemas.microsoft.com/office/drawing/2017/model3d" xmlns:o="urn:schemas-microsoft-com:office:office" xmlns:oel="http://schemas.microsoft.com/office/2019/extlst" xmlns:r="http://schemas.openxmlformats.org/officeDocument/2006/relationships" xmlns:m="http://schemas.openxmlformats.org/officeDocument/2006/math" xmlns:v="urn:schemas-microsoft-com:vml" xmlns:wp14="http://schemas.microsoft.com/office/word/2010/wordprocessingDrawing" xmlns:wp="http://schemas.openxmlformats.org/drawingml/2006/wordprocessingDrawing" xmlns:w10="urn:schemas-microsoft-com:office:word" xmlns:w="http://schemas.openxmlformats.org/wordprocessingml/2006/main" xmlns:w14="http://schemas.microsoft.com/office/word/2010/wordml" xmlns:w15="http://schemas.microsoft.com/office/word/2012/wordml" xmlns:w16cex="http://schemas.microsoft.com/office/word/2018/wordml/cex" xmlns:w16cid="http://schemas.microsoft.com/office/word/2016/wordml/cid" xmlns:w16="http://schemas.microsoft.com/office/word/2018/wordml" xmlns:w16du="http://schemas.microsoft.com/office/word/2023/wordml/word16du" xmlns:w16sdtdh="http://schemas.microsoft.com/office/word/2020/wordml/sdtdatahash" xmlns:w16se="http://schemas.microsoft.com/office/word/2015/wordml/symex" xmlns:wpg="http://schemas.microsoft.com/office/word/2010/wordprocessingGroup" xmlns:wpi="http://schemas.microsoft.com/office/word/2010/wordprocessingInk" xmlns:wne="http://schemas.microsoft.com/office/word/2006/wordml" xmlns:wps="http://schemas.microsoft.com/office/word/2010/wordprocessingShape" mc:Ignorable="w14 w15 w16se w16cid w16 w16cex w16sdtdh w16du wp14">
   <w:p>
     <w:pPr>
-      <w:pStyle w:val="GraphicAnchor"/>
-      <w:jc w:val="left"/>
+      <w:pStyle w:val="Header"/>
     </w:pPr>
     <w:r>
       <w:drawing>
@@ -12401,8 +12400,14 @@
     <w:basedOn w:val="BodyText"/>
     <w:autoRedefine/>
     <w:qFormat/>
-    <w:rsid w:val="005B012C"/>
+    <w:rsid w:val="00AB5839"/>
     <w:pPr>
+      <w:pBdr>
+        <w:top w:val="single" w:sz="4" w:space="1" w:color="auto"/>
+        <w:left w:val="single" w:sz="4" w:space="1" w:color="auto"/>
+        <w:bottom w:val="single" w:sz="4" w:space="1" w:color="auto"/>
+        <w:right w:val="single" w:sz="4" w:space="1" w:color="auto"/>
+      </w:pBdr>
       <w:spacing w:beforeLines="50" w:before="120" w:after="120"/>
       <w:jc w:val="center"/>
     </w:pPr>

</xml_diff>